<commit_message>
Analyse Sonar ajoutée au rapport : NJOYA
</commit_message>
<xml_diff>
--- a/Rapport TPE GL Gpe7.docx
+++ b/Rapport TPE GL Gpe7.docx
@@ -393,13 +393,8 @@
                           </w:tcPr>
                           <w:p>
                             <w:r>
-                              <w:t xml:space="preserve">NGABOU TCHINDA </w:t>
+                              <w:t>NGABOU TCHINDA Gabrelle</w:t>
                             </w:r>
-                            <w:proofErr w:type="spellStart"/>
-                            <w:r>
-                              <w:t>Gabrelle</w:t>
-                            </w:r>
-                            <w:proofErr w:type="spellEnd"/>
                           </w:p>
                         </w:tc>
                         <w:tc>
@@ -426,13 +421,8 @@
                           </w:tcPr>
                           <w:p>
                             <w:r>
-                              <w:t xml:space="preserve">NGOUNOU Youssouf </w:t>
+                              <w:t>NGOUNOU Youssouf Sokamte</w:t>
                             </w:r>
-                            <w:proofErr w:type="spellStart"/>
-                            <w:r>
-                              <w:t>Sokamte</w:t>
-                            </w:r>
-                            <w:proofErr w:type="spellEnd"/>
                           </w:p>
                         </w:tc>
                         <w:tc>
@@ -459,21 +449,8 @@
                           </w:tcPr>
                           <w:p>
                             <w:r>
-                              <w:t xml:space="preserve">NGUELEODAI </w:t>
+                              <w:t>NGUELEODAI Reved Maina</w:t>
                             </w:r>
-                            <w:proofErr w:type="spellStart"/>
-                            <w:r>
-                              <w:t>Reved</w:t>
-                            </w:r>
-                            <w:proofErr w:type="spellEnd"/>
-                            <w:r>
-                              <w:t xml:space="preserve"> </w:t>
-                            </w:r>
-                            <w:proofErr w:type="spellStart"/>
-                            <w:r>
-                              <w:t>Maina</w:t>
-                            </w:r>
-                            <w:proofErr w:type="spellEnd"/>
                           </w:p>
                         </w:tc>
                         <w:tc>
@@ -500,13 +477,8 @@
                           </w:tcPr>
                           <w:p>
                             <w:r>
-                              <w:t xml:space="preserve">NJOYA </w:t>
+                              <w:t>NJOYA Youchaou</w:t>
                             </w:r>
-                            <w:proofErr w:type="spellStart"/>
-                            <w:r>
-                              <w:t>Youchaou</w:t>
-                            </w:r>
-                            <w:proofErr w:type="spellEnd"/>
                           </w:p>
                         </w:tc>
                         <w:tc>
@@ -826,7 +798,6 @@
         </w:rPr>
         <w:t xml:space="preserve">nous avons déposé le projet à analyser dans un dépôt </w:t>
       </w:r>
-      <w:proofErr w:type="spellStart"/>
       <w:r>
         <w:rPr>
           <w:rFonts w:ascii="Times New Roman" w:hAnsi="Times New Roman" w:cs="Times New Roman"/>
@@ -834,13 +805,21 @@
         </w:rPr>
         <w:t>github</w:t>
       </w:r>
-      <w:proofErr w:type="spellEnd"/>
       <w:r>
         <w:rPr>
           <w:rFonts w:ascii="Times New Roman" w:hAnsi="Times New Roman" w:cs="Times New Roman"/>
         </w:rPr>
         <w:t xml:space="preserve"> à l’adresse :  </w:t>
       </w:r>
+      <w:hyperlink r:id="rId9" w:history="1">
+        <w:r>
+          <w:rPr>
+            <w:rStyle w:val="Lienhypertexte"/>
+            <w:rFonts w:ascii="Times New Roman" w:hAnsi="Times New Roman" w:cs="Times New Roman"/>
+          </w:rPr>
+          <w:t>https://github.com/sheriffnjoya-dev/TPE-GL-Gpe7.git</w:t>
+        </w:r>
+      </w:hyperlink>
     </w:p>
     <w:p>
       <w:pPr>
@@ -972,19 +951,8 @@
           <w:bCs/>
           <w:szCs w:val="24"/>
         </w:rPr>
-        <w:t xml:space="preserve">PHP </w:t>
-      </w:r>
-      <w:proofErr w:type="spellStart"/>
-      <w:r>
-        <w:rPr>
-          <w:rFonts w:ascii="Times New Roman" w:hAnsi="Times New Roman" w:cs="Times New Roman"/>
-          <w:b/>
-          <w:bCs/>
-          <w:szCs w:val="24"/>
-        </w:rPr>
-        <w:t>Metrics</w:t>
-      </w:r>
-      <w:proofErr w:type="spellEnd"/>
+        <w:t>PHP Metrics</w:t>
+      </w:r>
     </w:p>
     <w:p>
       <w:pPr>
@@ -999,7 +967,6 @@
           <w:szCs w:val="24"/>
         </w:rPr>
       </w:pPr>
-      <w:proofErr w:type="spellStart"/>
       <w:r>
         <w:rPr>
           <w:rFonts w:ascii="Times New Roman" w:hAnsi="Times New Roman" w:cs="Times New Roman"/>
@@ -1009,7 +976,6 @@
         </w:rPr>
         <w:t>PHPCpd</w:t>
       </w:r>
-      <w:proofErr w:type="spellEnd"/>
     </w:p>
     <w:p>
       <w:pPr>
@@ -1074,7 +1040,6 @@
           <w:szCs w:val="24"/>
         </w:rPr>
       </w:pPr>
-      <w:bookmarkStart w:id="0" w:name="_GoBack"/>
       <w:r>
         <w:rPr>
           <w:rFonts w:ascii="Times New Roman" w:hAnsi="Times New Roman" w:cs="Times New Roman"/>
@@ -1084,7 +1049,30 @@
         <w:t>SLOCCOUNT</w:t>
       </w:r>
     </w:p>
-    <w:bookmarkEnd w:id="0"/>
+    <w:p>
+      <w:pPr>
+        <w:pStyle w:val="Paragraphedeliste"/>
+        <w:numPr>
+          <w:ilvl w:val="0"/>
+          <w:numId w:val="4"/>
+        </w:numPr>
+        <w:spacing w:line="276" w:lineRule="auto"/>
+        <w:jc w:val="both"/>
+        <w:rPr>
+          <w:rFonts w:ascii="Times New Roman" w:hAnsi="Times New Roman" w:cs="Times New Roman"/>
+          <w:b/>
+          <w:szCs w:val="24"/>
+        </w:rPr>
+      </w:pPr>
+      <w:r>
+        <w:rPr>
+          <w:rFonts w:ascii="Times New Roman" w:hAnsi="Times New Roman" w:cs="Times New Roman"/>
+          <w:b/>
+          <w:szCs w:val="24"/>
+        </w:rPr>
+        <w:t>Sonar</w:t>
+      </w:r>
+    </w:p>
     <w:p>
       <w:pPr>
         <w:pStyle w:val="Titre1"/>
@@ -1119,7 +1107,6 @@
         </w:rPr>
         <w:t xml:space="preserve">PHP </w:t>
       </w:r>
-      <w:proofErr w:type="spellStart"/>
       <w:r>
         <w:rPr>
           <w:rFonts w:ascii="Times New Roman" w:hAnsi="Times New Roman" w:cs="Times New Roman"/>
@@ -1128,7 +1115,6 @@
         </w:rPr>
         <w:t>Metrics</w:t>
       </w:r>
-      <w:proofErr w:type="spellEnd"/>
     </w:p>
     <w:p>
       <w:pPr>
@@ -1381,7 +1367,7 @@
                     </pic:cNvPicPr>
                   </pic:nvPicPr>
                   <pic:blipFill>
-                    <a:blip r:embed="rId9"/>
+                    <a:blip r:embed="rId10"/>
                     <a:stretch>
                       <a:fillRect/>
                     </a:stretch>
@@ -1457,7 +1443,7 @@
                     </pic:cNvPicPr>
                   </pic:nvPicPr>
                   <pic:blipFill>
-                    <a:blip r:embed="rId10"/>
+                    <a:blip r:embed="rId11"/>
                     <a:stretch>
                       <a:fillRect/>
                     </a:stretch>
@@ -1534,7 +1520,7 @@
                     </pic:cNvPicPr>
                   </pic:nvPicPr>
                   <pic:blipFill>
-                    <a:blip r:embed="rId11"/>
+                    <a:blip r:embed="rId12"/>
                     <a:stretch>
                       <a:fillRect/>
                     </a:stretch>
@@ -1609,7 +1595,7 @@
                     </pic:cNvPicPr>
                   </pic:nvPicPr>
                   <pic:blipFill>
-                    <a:blip r:embed="rId12"/>
+                    <a:blip r:embed="rId13"/>
                     <a:stretch>
                       <a:fillRect/>
                     </a:stretch>
@@ -1648,39 +1634,7 @@
           <w:rFonts w:ascii="Times New Roman" w:hAnsi="Times New Roman" w:cs="Times New Roman"/>
           <w:color w:val="000000"/>
         </w:rPr>
-        <w:t xml:space="preserve">Percentile distribution of </w:t>
-      </w:r>
-      <w:proofErr w:type="spellStart"/>
-      <w:r>
-        <w:rPr>
-          <w:rFonts w:ascii="Times New Roman" w:hAnsi="Times New Roman" w:cs="Times New Roman"/>
-          <w:color w:val="000000"/>
-        </w:rPr>
-        <w:t>logical</w:t>
-      </w:r>
-      <w:proofErr w:type="spellEnd"/>
-      <w:r>
-        <w:rPr>
-          <w:rFonts w:ascii="Times New Roman" w:hAnsi="Times New Roman" w:cs="Times New Roman"/>
-          <w:color w:val="000000"/>
-        </w:rPr>
-        <w:t xml:space="preserve"> </w:t>
-      </w:r>
-      <w:proofErr w:type="spellStart"/>
-      <w:r>
-        <w:rPr>
-          <w:rFonts w:ascii="Times New Roman" w:hAnsi="Times New Roman" w:cs="Times New Roman"/>
-          <w:color w:val="000000"/>
-        </w:rPr>
-        <w:t>lines</w:t>
-      </w:r>
-      <w:proofErr w:type="spellEnd"/>
-      <w:r>
-        <w:rPr>
-          <w:rFonts w:ascii="Times New Roman" w:hAnsi="Times New Roman" w:cs="Times New Roman"/>
-          <w:color w:val="000000"/>
-        </w:rPr>
-        <w:t xml:space="preserve"> of code by class</w:t>
+        <w:t>Percentile distribution of logical lines of code by class</w:t>
       </w:r>
     </w:p>
     <w:p>
@@ -1726,7 +1680,7 @@
                     </pic:cNvPicPr>
                   </pic:nvPicPr>
                   <pic:blipFill>
-                    <a:blip r:embed="rId13"/>
+                    <a:blip r:embed="rId14"/>
                     <a:stretch>
                       <a:fillRect/>
                     </a:stretch>
@@ -1800,7 +1754,7 @@
                     </pic:cNvPicPr>
                   </pic:nvPicPr>
                   <pic:blipFill>
-                    <a:blip r:embed="rId14"/>
+                    <a:blip r:embed="rId15"/>
                     <a:stretch>
                       <a:fillRect/>
                     </a:stretch>
@@ -1835,17 +1789,9 @@
         <w:rPr>
           <w:rFonts w:ascii="Times New Roman" w:hAnsi="Times New Roman" w:cs="Times New Roman"/>
         </w:rPr>
-        <w:t xml:space="preserve">Détail sur </w:t>
-      </w:r>
-      <w:proofErr w:type="gramStart"/>
-      <w:r>
-        <w:rPr>
-          <w:rFonts w:ascii="Times New Roman" w:hAnsi="Times New Roman" w:cs="Times New Roman"/>
-        </w:rPr>
-        <w:t xml:space="preserve">le </w:t>
-      </w:r>
-      <w:hyperlink r:id="rId15">
-        <w:proofErr w:type="spellStart"/>
+        <w:t xml:space="preserve">Détail sur le </w:t>
+      </w:r>
+      <w:hyperlink r:id="rId16">
         <w:r>
           <w:rPr>
             <w:rStyle w:val="LienInternet"/>
@@ -1854,63 +1800,7 @@
             <w:highlight w:val="white"/>
             <w:u w:val="none"/>
           </w:rPr>
-          <w:t>Average</w:t>
-        </w:r>
-        <w:proofErr w:type="spellEnd"/>
-        <w:proofErr w:type="gramEnd"/>
-        <w:r>
-          <w:rPr>
-            <w:rStyle w:val="LienInternet"/>
-            <w:rFonts w:ascii="Times New Roman" w:hAnsi="Times New Roman" w:cs="Times New Roman"/>
-            <w:color w:val="000000"/>
-            <w:highlight w:val="white"/>
-            <w:u w:val="none"/>
-          </w:rPr>
-          <w:t xml:space="preserve"> </w:t>
-        </w:r>
-        <w:proofErr w:type="spellStart"/>
-        <w:r>
-          <w:rPr>
-            <w:rStyle w:val="LienInternet"/>
-            <w:rFonts w:ascii="Times New Roman" w:hAnsi="Times New Roman" w:cs="Times New Roman"/>
-            <w:color w:val="000000"/>
-            <w:highlight w:val="white"/>
-            <w:u w:val="none"/>
-          </w:rPr>
-          <w:t>cyclomatic</w:t>
-        </w:r>
-        <w:proofErr w:type="spellEnd"/>
-        <w:r>
-          <w:rPr>
-            <w:rStyle w:val="LienInternet"/>
-            <w:rFonts w:ascii="Times New Roman" w:hAnsi="Times New Roman" w:cs="Times New Roman"/>
-            <w:color w:val="000000"/>
-            <w:highlight w:val="white"/>
-            <w:u w:val="none"/>
-          </w:rPr>
-          <w:t xml:space="preserve"> </w:t>
-        </w:r>
-        <w:proofErr w:type="spellStart"/>
-        <w:r>
-          <w:rPr>
-            <w:rStyle w:val="LienInternet"/>
-            <w:rFonts w:ascii="Times New Roman" w:hAnsi="Times New Roman" w:cs="Times New Roman"/>
-            <w:color w:val="000000"/>
-            <w:highlight w:val="white"/>
-            <w:u w:val="none"/>
-          </w:rPr>
-          <w:t>complexity</w:t>
-        </w:r>
-        <w:proofErr w:type="spellEnd"/>
-        <w:r>
-          <w:rPr>
-            <w:rStyle w:val="LienInternet"/>
-            <w:rFonts w:ascii="Times New Roman" w:hAnsi="Times New Roman" w:cs="Times New Roman"/>
-            <w:color w:val="000000"/>
-            <w:highlight w:val="white"/>
-            <w:u w:val="none"/>
-          </w:rPr>
-          <w:t xml:space="preserve"> by class</w:t>
+          <w:t>Average cyclomatic complexity by class</w:t>
         </w:r>
       </w:hyperlink>
     </w:p>
@@ -1955,7 +1845,7 @@
                     </pic:cNvPicPr>
                   </pic:nvPicPr>
                   <pic:blipFill>
-                    <a:blip r:embed="rId16"/>
+                    <a:blip r:embed="rId17"/>
                     <a:stretch>
                       <a:fillRect/>
                     </a:stretch>
@@ -2067,7 +1957,6 @@
         </w:rPr>
         <w:t xml:space="preserve">Résultat de l’outil d’analyse </w:t>
       </w:r>
-      <w:proofErr w:type="spellStart"/>
       <w:r>
         <w:rPr>
           <w:rFonts w:ascii="Times New Roman" w:hAnsi="Times New Roman" w:cs="Times New Roman"/>
@@ -2076,7 +1965,6 @@
         </w:rPr>
         <w:t>PHPCpd</w:t>
       </w:r>
-      <w:proofErr w:type="spellEnd"/>
     </w:p>
     <w:p>
       <w:pPr>
@@ -2117,7 +2005,7 @@
                     </pic:cNvPicPr>
                   </pic:nvPicPr>
                   <pic:blipFill>
-                    <a:blip r:embed="rId17"/>
+                    <a:blip r:embed="rId18"/>
                     <a:stretch>
                       <a:fillRect/>
                     </a:stretch>
@@ -2179,16 +2067,8 @@
         <w:rPr>
           <w:rFonts w:ascii="Times New Roman" w:hAnsi="Times New Roman" w:cs="Times New Roman"/>
         </w:rPr>
-        <w:t xml:space="preserve">Résultat de l’analyse avec </w:t>
-      </w:r>
-      <w:proofErr w:type="spellStart"/>
-      <w:r>
-        <w:rPr>
-          <w:rFonts w:ascii="Times New Roman" w:hAnsi="Times New Roman" w:cs="Times New Roman"/>
-        </w:rPr>
-        <w:t>PHPCpd</w:t>
-      </w:r>
-      <w:proofErr w:type="spellEnd"/>
+        <w:t>Résultat de l’analyse avec PHPCpd</w:t>
+      </w:r>
     </w:p>
     <w:p>
       <w:pPr>
@@ -2437,7 +2317,7 @@
                     </pic:cNvPicPr>
                   </pic:nvPicPr>
                   <pic:blipFill>
-                    <a:blip r:embed="rId18">
+                    <a:blip r:embed="rId19">
                       <a:extLst>
                         <a:ext uri="{28A0092B-C50C-407E-A947-70E740481C1C}">
                           <a14:useLocalDpi xmlns:a14="http://schemas.microsoft.com/office/drawing/2010/main" val="0"/>
@@ -2541,8 +2421,7 @@
           <w:lang w:eastAsia="fr-FR"/>
         </w:rPr>
       </w:pPr>
-      <w:hyperlink r:id="rId19" w:history="1">
-        <w:proofErr w:type="spellStart"/>
+      <w:hyperlink r:id="rId20" w:history="1">
         <w:r>
           <w:rPr>
             <w:rFonts w:ascii="Times New Roman" w:eastAsia="Times New Roman" w:hAnsi="Times New Roman" w:cs="Times New Roman"/>
@@ -2552,7 +2431,6 @@
           </w:rPr>
           <w:t>PHPInsights</w:t>
         </w:r>
-        <w:proofErr w:type="spellEnd"/>
       </w:hyperlink>
       <w:r>
         <w:rPr>
@@ -2632,107 +2510,7 @@
           <w:szCs w:val="24"/>
           <w:lang w:eastAsia="fr-FR"/>
         </w:rPr>
-        <w:t xml:space="preserve">PHP Insights s'adapte à votre </w:t>
-      </w:r>
-      <w:proofErr w:type="spellStart"/>
-      <w:r>
-        <w:rPr>
-          <w:rFonts w:ascii="Times New Roman" w:eastAsia="Times New Roman" w:hAnsi="Times New Roman" w:cs="Times New Roman"/>
-          <w:color w:val="212529"/>
-          <w:szCs w:val="24"/>
-          <w:lang w:eastAsia="fr-FR"/>
-        </w:rPr>
-        <w:t>framework</w:t>
-      </w:r>
-      <w:proofErr w:type="spellEnd"/>
-      <w:r>
-        <w:rPr>
-          <w:rFonts w:ascii="Times New Roman" w:eastAsia="Times New Roman" w:hAnsi="Times New Roman" w:cs="Times New Roman"/>
-          <w:color w:val="212529"/>
-          <w:szCs w:val="24"/>
-          <w:lang w:eastAsia="fr-FR"/>
-        </w:rPr>
-        <w:t xml:space="preserve"> : il est conçu pour fonctionner avec </w:t>
-      </w:r>
-      <w:proofErr w:type="spellStart"/>
-      <w:r>
-        <w:rPr>
-          <w:rFonts w:ascii="Times New Roman" w:eastAsia="Times New Roman" w:hAnsi="Times New Roman" w:cs="Times New Roman"/>
-          <w:color w:val="212529"/>
-          <w:szCs w:val="24"/>
-          <w:lang w:eastAsia="fr-FR"/>
-        </w:rPr>
-        <w:t>Laravel</w:t>
-      </w:r>
-      <w:proofErr w:type="spellEnd"/>
-      <w:r>
-        <w:rPr>
-          <w:rFonts w:ascii="Times New Roman" w:eastAsia="Times New Roman" w:hAnsi="Times New Roman" w:cs="Times New Roman"/>
-          <w:color w:val="212529"/>
-          <w:szCs w:val="24"/>
-          <w:lang w:eastAsia="fr-FR"/>
-        </w:rPr>
-        <w:t xml:space="preserve">, </w:t>
-      </w:r>
-      <w:proofErr w:type="spellStart"/>
-      <w:r>
-        <w:rPr>
-          <w:rFonts w:ascii="Times New Roman" w:eastAsia="Times New Roman" w:hAnsi="Times New Roman" w:cs="Times New Roman"/>
-          <w:color w:val="212529"/>
-          <w:szCs w:val="24"/>
-          <w:lang w:eastAsia="fr-FR"/>
-        </w:rPr>
-        <w:t>Symfony</w:t>
-      </w:r>
-      <w:proofErr w:type="spellEnd"/>
-      <w:r>
-        <w:rPr>
-          <w:rFonts w:ascii="Times New Roman" w:eastAsia="Times New Roman" w:hAnsi="Times New Roman" w:cs="Times New Roman"/>
-          <w:color w:val="212529"/>
-          <w:szCs w:val="24"/>
-          <w:lang w:eastAsia="fr-FR"/>
-        </w:rPr>
-        <w:t xml:space="preserve">, </w:t>
-      </w:r>
-      <w:proofErr w:type="spellStart"/>
-      <w:r>
-        <w:rPr>
-          <w:rFonts w:ascii="Times New Roman" w:eastAsia="Times New Roman" w:hAnsi="Times New Roman" w:cs="Times New Roman"/>
-          <w:color w:val="212529"/>
-          <w:szCs w:val="24"/>
-          <w:lang w:eastAsia="fr-FR"/>
-        </w:rPr>
-        <w:t>Yii</w:t>
-      </w:r>
-      <w:proofErr w:type="spellEnd"/>
-      <w:r>
-        <w:rPr>
-          <w:rFonts w:ascii="Times New Roman" w:eastAsia="Times New Roman" w:hAnsi="Times New Roman" w:cs="Times New Roman"/>
-          <w:color w:val="212529"/>
-          <w:szCs w:val="24"/>
-          <w:lang w:eastAsia="fr-FR"/>
-        </w:rPr>
-        <w:t xml:space="preserve">, </w:t>
-      </w:r>
-      <w:proofErr w:type="spellStart"/>
-      <w:r>
-        <w:rPr>
-          <w:rFonts w:ascii="Times New Roman" w:eastAsia="Times New Roman" w:hAnsi="Times New Roman" w:cs="Times New Roman"/>
-          <w:color w:val="212529"/>
-          <w:szCs w:val="24"/>
-          <w:lang w:eastAsia="fr-FR"/>
-        </w:rPr>
-        <w:t>Wordpress</w:t>
-      </w:r>
-      <w:proofErr w:type="spellEnd"/>
-      <w:r>
-        <w:rPr>
-          <w:rFonts w:ascii="Times New Roman" w:eastAsia="Times New Roman" w:hAnsi="Times New Roman" w:cs="Times New Roman"/>
-          <w:color w:val="212529"/>
-          <w:szCs w:val="24"/>
-          <w:lang w:eastAsia="fr-FR"/>
-        </w:rPr>
-        <w:t>, Magento2, etc.</w:t>
+        <w:t>PHP Insights s'adapte à votre framework : il est conçu pour fonctionner avec Laravel, Symfony, Yii, Wordpress, Magento2, etc.</w:t>
       </w:r>
     </w:p>
     <w:p>
@@ -2832,7 +2610,7 @@
                     </pic:cNvPicPr>
                   </pic:nvPicPr>
                   <pic:blipFill>
-                    <a:blip r:embed="rId20">
+                    <a:blip r:embed="rId21">
                       <a:extLst>
                         <a:ext uri="{28A0092B-C50C-407E-A947-70E740481C1C}">
                           <a14:useLocalDpi xmlns:a14="http://schemas.microsoft.com/office/drawing/2010/main" val="0"/>
@@ -2897,8 +2675,7 @@
         </w:rPr>
         <w:t xml:space="preserve"> : Résultat de l’analyse du code avec </w:t>
       </w:r>
-      <w:hyperlink r:id="rId21" w:history="1">
-        <w:proofErr w:type="spellStart"/>
+      <w:hyperlink r:id="rId22" w:history="1">
         <w:r>
           <w:rPr>
             <w:rStyle w:val="Lienhypertexte"/>
@@ -2906,7 +2683,6 @@
           </w:rPr>
           <w:t>PHPInsights</w:t>
         </w:r>
-        <w:proofErr w:type="spellEnd"/>
       </w:hyperlink>
     </w:p>
     <w:p>
@@ -2959,35 +2735,7 @@
           <w:rFonts w:ascii="Times New Roman" w:hAnsi="Times New Roman" w:cs="Times New Roman"/>
         </w:rPr>
         <w:tab/>
-        <w:t xml:space="preserve">L’outil d’analyse </w:t>
-      </w:r>
-      <w:proofErr w:type="spellStart"/>
-      <w:r>
-        <w:rPr>
-          <w:rFonts w:ascii="Times New Roman" w:hAnsi="Times New Roman" w:cs="Times New Roman"/>
-        </w:rPr>
-        <w:t>sloccount</w:t>
-      </w:r>
-      <w:proofErr w:type="spellEnd"/>
-      <w:r>
-        <w:rPr>
-          <w:rFonts w:ascii="Times New Roman" w:hAnsi="Times New Roman" w:cs="Times New Roman"/>
-        </w:rPr>
-        <w:t xml:space="preserve"> a pour fonction principale de pouvoir effectuer une estimation du projet en utilisant la méthode COCOMO. En effet, cet outil </w:t>
-      </w:r>
-      <w:proofErr w:type="spellStart"/>
-      <w:r>
-        <w:rPr>
-          <w:rFonts w:ascii="Times New Roman" w:hAnsi="Times New Roman" w:cs="Times New Roman"/>
-        </w:rPr>
-        <w:t>renovoie</w:t>
-      </w:r>
-      <w:proofErr w:type="spellEnd"/>
-      <w:r>
-        <w:rPr>
-          <w:rFonts w:ascii="Times New Roman" w:hAnsi="Times New Roman" w:cs="Times New Roman"/>
-        </w:rPr>
-        <w:t xml:space="preserve"> la valeur de </w:t>
+        <w:t xml:space="preserve">L’outil d’analyse sloccount a pour fonction principale de pouvoir effectuer une estimation du projet en utilisant la méthode COCOMO. En effet, cet outil renovoie la valeur de </w:t>
       </w:r>
       <w:r>
         <w:rPr>
@@ -3046,7 +2794,7 @@
                     </pic:cNvPicPr>
                   </pic:nvPicPr>
                   <pic:blipFill>
-                    <a:blip r:embed="rId22"/>
+                    <a:blip r:embed="rId23"/>
                     <a:stretch>
                       <a:fillRect/>
                     </a:stretch>
@@ -3066,23 +2814,21 @@
           </wp:anchor>
         </w:drawing>
       </w:r>
-      <w:proofErr w:type="gramStart"/>
       <w:r>
         <w:rPr>
           <w:rFonts w:ascii="Times New Roman" w:hAnsi="Times New Roman" w:cs="Times New Roman"/>
           <w:b/>
           <w:bCs/>
         </w:rPr>
-        <w:t>figure</w:t>
-      </w:r>
-      <w:proofErr w:type="gramEnd"/>
+        <w:t xml:space="preserve">figure </w:t>
+      </w:r>
       <w:r>
         <w:rPr>
           <w:rFonts w:ascii="Times New Roman" w:hAnsi="Times New Roman" w:cs="Times New Roman"/>
           <w:b/>
           <w:bCs/>
         </w:rPr>
-        <w:t xml:space="preserve"> </w:t>
+        <w:t>11</w:t>
       </w:r>
       <w:r>
         <w:rPr>
@@ -3090,30 +2836,14 @@
           <w:b/>
           <w:bCs/>
         </w:rPr>
-        <w:t>11</w:t>
-      </w:r>
-      <w:r>
-        <w:rPr>
-          <w:rFonts w:ascii="Times New Roman" w:hAnsi="Times New Roman" w:cs="Times New Roman"/>
-          <w:b/>
-          <w:bCs/>
-        </w:rPr>
         <w:t xml:space="preserve"> : </w:t>
       </w:r>
       <w:r>
         <w:rPr>
           <w:rFonts w:ascii="Times New Roman" w:hAnsi="Times New Roman" w:cs="Times New Roman"/>
         </w:rPr>
-        <w:t xml:space="preserve">Résultats de l’analyse avec l’outil d’analyse </w:t>
-      </w:r>
-      <w:proofErr w:type="spellStart"/>
-      <w:r>
-        <w:rPr>
-          <w:rFonts w:ascii="Times New Roman" w:hAnsi="Times New Roman" w:cs="Times New Roman"/>
-        </w:rPr>
-        <w:t>scloccount</w:t>
-      </w:r>
-      <w:proofErr w:type="spellEnd"/>
+        <w:t>Résultats de l’analyse avec l’outil d’analyse scloccount</w:t>
+      </w:r>
     </w:p>
     <w:p>
       <w:pPr>
@@ -3121,30 +2851,1385 @@
         <w:jc w:val="both"/>
         <w:rPr>
           <w:rFonts w:ascii="Times New Roman" w:hAnsi="Times New Roman" w:cs="Times New Roman"/>
+        </w:rPr>
+      </w:pPr>
+      <w:r>
+        <w:rPr>
+          <w:rFonts w:ascii="Times New Roman" w:hAnsi="Times New Roman" w:cs="Times New Roman"/>
+        </w:rPr>
+        <w:tab/>
+        <w:t>Nous pouvons remarquer qu’en fonction des outils utilisés, le résultats d’analyse sont différents ; surtout au niveau de l’obtention du nombre de ligne de code source, vu que le compte s’effectue de déférente manière.</w:t>
+      </w:r>
+    </w:p>
+    <w:p>
+      <w:pPr>
+        <w:pStyle w:val="Paragraphedeliste"/>
+        <w:numPr>
+          <w:ilvl w:val="0"/>
+          <w:numId w:val="11"/>
+        </w:numPr>
+        <w:shd w:val="clear" w:color="auto" w:fill="FFFFFF"/>
+        <w:suppressAutoHyphens w:val="0"/>
+        <w:spacing w:line="276" w:lineRule="auto"/>
+        <w:jc w:val="both"/>
+        <w:rPr>
+          <w:rFonts w:ascii="Times New Roman" w:eastAsia="Times New Roman" w:hAnsi="Times New Roman" w:cs="Times New Roman"/>
+          <w:b/>
+          <w:color w:val="212529"/>
+          <w:szCs w:val="18"/>
+          <w:lang w:eastAsia="fr-FR"/>
+        </w:rPr>
+      </w:pPr>
+      <w:r>
+        <w:rPr>
+          <w:rFonts w:ascii="Times New Roman" w:eastAsia="Times New Roman" w:hAnsi="Times New Roman" w:cs="Times New Roman"/>
+          <w:b/>
+          <w:color w:val="212529"/>
+          <w:szCs w:val="18"/>
+          <w:lang w:eastAsia="fr-FR"/>
+        </w:rPr>
+        <w:t xml:space="preserve">Analyse de code avec l’outil </w:t>
+      </w:r>
+      <w:r>
+        <w:rPr>
+          <w:rFonts w:ascii="Times New Roman" w:eastAsia="Times New Roman" w:hAnsi="Times New Roman" w:cs="Times New Roman"/>
+          <w:b/>
+          <w:color w:val="212529"/>
+          <w:szCs w:val="18"/>
+          <w:lang w:eastAsia="fr-FR"/>
+        </w:rPr>
+        <w:t>Sonar</w:t>
+      </w:r>
+    </w:p>
+    <w:p>
+      <w:pPr>
+        <w:pStyle w:val="Paragraphedeliste"/>
+        <w:shd w:val="clear" w:color="auto" w:fill="FFFFFF"/>
+        <w:spacing w:line="276" w:lineRule="auto"/>
+        <w:ind w:left="360"/>
+        <w:jc w:val="both"/>
+        <w:rPr>
+          <w:rFonts w:ascii="Times New Roman" w:eastAsia="Times New Roman" w:hAnsi="Times New Roman" w:cs="Times New Roman"/>
+          <w:b/>
+          <w:color w:val="212529"/>
+          <w:szCs w:val="18"/>
+          <w:lang w:eastAsia="fr-FR"/>
+        </w:rPr>
+      </w:pPr>
+    </w:p>
+    <w:p>
+      <w:pPr>
+        <w:pStyle w:val="Paragraphedeliste"/>
+        <w:numPr>
+          <w:ilvl w:val="1"/>
+          <w:numId w:val="11"/>
+        </w:numPr>
+        <w:shd w:val="clear" w:color="auto" w:fill="FFFFFF"/>
+        <w:suppressAutoHyphens w:val="0"/>
+        <w:spacing w:line="276" w:lineRule="auto"/>
+        <w:jc w:val="both"/>
+        <w:rPr>
+          <w:rFonts w:ascii="Times New Roman" w:eastAsia="Times New Roman" w:hAnsi="Times New Roman" w:cs="Times New Roman"/>
+          <w:b/>
+          <w:color w:val="212529"/>
+          <w:szCs w:val="18"/>
+          <w:lang w:eastAsia="fr-FR"/>
+        </w:rPr>
+      </w:pPr>
+      <w:r>
+        <w:rPr>
+          <w:rFonts w:ascii="Times New Roman" w:eastAsia="Times New Roman" w:hAnsi="Times New Roman" w:cs="Times New Roman"/>
+          <w:b/>
+          <w:color w:val="212529"/>
+          <w:szCs w:val="18"/>
+          <w:lang w:eastAsia="fr-FR"/>
+        </w:rPr>
+        <w:t>Présentation de l’outil</w:t>
+      </w:r>
+    </w:p>
+    <w:p>
+      <w:pPr>
+        <w:pStyle w:val="NormalWeb"/>
+        <w:shd w:val="clear" w:color="auto" w:fill="FFFFFF"/>
+        <w:spacing w:before="0" w:beforeAutospacing="0" w:after="0" w:afterAutospacing="0" w:line="276" w:lineRule="auto"/>
+        <w:ind w:firstLine="360"/>
+        <w:jc w:val="both"/>
+        <w:rPr>
+          <w:color w:val="212529"/>
+          <w:szCs w:val="18"/>
+        </w:rPr>
+      </w:pPr>
+      <w:hyperlink r:id="rId24" w:history="1">
+        <w:r>
+          <w:rPr>
+            <w:b/>
+            <w:color w:val="212529"/>
+            <w:szCs w:val="18"/>
+          </w:rPr>
+          <w:t>Sonar</w:t>
+        </w:r>
+      </w:hyperlink>
+      <w:r>
+        <w:rPr>
+          <w:color w:val="212529"/>
+          <w:szCs w:val="18"/>
+        </w:rPr>
+        <w:t> est un outil open source initialement développé par la société suisse </w:t>
+      </w:r>
+      <w:hyperlink r:id="rId25" w:history="1">
+        <w:r>
+          <w:rPr>
+            <w:b/>
+            <w:color w:val="212529"/>
+            <w:szCs w:val="18"/>
+          </w:rPr>
+          <w:t>Hortis</w:t>
+        </w:r>
+      </w:hyperlink>
+      <w:r>
+        <w:rPr>
+          <w:color w:val="212529"/>
+          <w:szCs w:val="18"/>
+        </w:rPr>
+        <w:t>. Depuis novembre 2008, c'est la société suisse </w:t>
+      </w:r>
+      <w:hyperlink r:id="rId26" w:history="1">
+        <w:r>
+          <w:rPr>
+            <w:b/>
+            <w:color w:val="212529"/>
+            <w:szCs w:val="18"/>
+          </w:rPr>
+          <w:t>SonarSource</w:t>
+        </w:r>
+      </w:hyperlink>
+      <w:r>
+        <w:rPr>
+          <w:color w:val="212529"/>
+          <w:szCs w:val="18"/>
+        </w:rPr>
+        <w:t> qui se charge du développement et du support de Sonar. Le but principal de cet outil est de fournir une analyse complète de la qualité d'une application en fournissant de nombreuses statistiques (ou </w:t>
+      </w:r>
+      <w:r>
+        <w:rPr>
+          <w:b/>
+          <w:color w:val="212529"/>
+          <w:szCs w:val="18"/>
+        </w:rPr>
+        <w:t>métriques</w:t>
+      </w:r>
+      <w:r>
+        <w:rPr>
+          <w:color w:val="212529"/>
+          <w:szCs w:val="18"/>
+        </w:rPr>
+        <w:t>) sur ses projets. Ces données permettent ainsi d'évaluer la qualité du code, et d'en connaître l'évolution au cours du développement.</w:t>
+      </w:r>
+      <w:r>
+        <w:rPr>
+          <w:color w:val="212529"/>
+          <w:szCs w:val="18"/>
+        </w:rPr>
+        <w:t xml:space="preserve"> </w:t>
+      </w:r>
+      <w:r>
+        <w:rPr>
+          <w:color w:val="212529"/>
+          <w:szCs w:val="18"/>
+        </w:rPr>
+        <w:t xml:space="preserve">Nous listons ici les principales fonctionnalités de l'outil Sonar. </w:t>
+      </w:r>
+    </w:p>
+    <w:p>
+      <w:pPr>
+        <w:pStyle w:val="NormalWeb"/>
+        <w:numPr>
+          <w:ilvl w:val="0"/>
+          <w:numId w:val="12"/>
+        </w:numPr>
+        <w:shd w:val="clear" w:color="auto" w:fill="FFFFFF"/>
+        <w:spacing w:before="0" w:beforeAutospacing="0" w:after="0" w:afterAutospacing="0" w:line="276" w:lineRule="auto"/>
+        <w:jc w:val="both"/>
+        <w:rPr>
+          <w:color w:val="212529"/>
+          <w:szCs w:val="18"/>
+        </w:rPr>
+      </w:pPr>
+      <w:r>
+        <w:rPr>
+          <w:color w:val="212529"/>
+          <w:szCs w:val="18"/>
+        </w:rPr>
+        <w:t>Tableau de bord complet des différents projets suivis.</w:t>
+      </w:r>
+    </w:p>
+    <w:p>
+      <w:pPr>
+        <w:pStyle w:val="NormalWeb"/>
+        <w:numPr>
+          <w:ilvl w:val="0"/>
+          <w:numId w:val="12"/>
+        </w:numPr>
+        <w:shd w:val="clear" w:color="auto" w:fill="FFFFFF"/>
+        <w:spacing w:before="0" w:beforeAutospacing="0" w:after="0" w:afterAutospacing="0" w:line="276" w:lineRule="auto"/>
+        <w:jc w:val="both"/>
+        <w:rPr>
+          <w:color w:val="212529"/>
+          <w:szCs w:val="18"/>
+        </w:rPr>
+      </w:pPr>
+      <w:r>
+        <w:rPr>
+          <w:color w:val="212529"/>
+          <w:szCs w:val="18"/>
+        </w:rPr>
+        <w:t>Détection rapide du code à risque.</w:t>
+      </w:r>
+    </w:p>
+    <w:p>
+      <w:pPr>
+        <w:pStyle w:val="NormalWeb"/>
+        <w:numPr>
+          <w:ilvl w:val="0"/>
+          <w:numId w:val="12"/>
+        </w:numPr>
+        <w:shd w:val="clear" w:color="auto" w:fill="FFFFFF"/>
+        <w:spacing w:before="0" w:beforeAutospacing="0" w:after="0" w:afterAutospacing="0" w:line="276" w:lineRule="auto"/>
+        <w:jc w:val="both"/>
+        <w:rPr>
+          <w:color w:val="212529"/>
+          <w:szCs w:val="18"/>
+        </w:rPr>
+      </w:pPr>
+      <w:r>
+        <w:rPr>
+          <w:color w:val="212529"/>
+          <w:szCs w:val="18"/>
+        </w:rPr>
+        <w:t>Mesures quantitatives : nombre de classes, duplication de code, etc.</w:t>
+      </w:r>
+    </w:p>
+    <w:p>
+      <w:pPr>
+        <w:pStyle w:val="NormalWeb"/>
+        <w:numPr>
+          <w:ilvl w:val="0"/>
+          <w:numId w:val="12"/>
+        </w:numPr>
+        <w:shd w:val="clear" w:color="auto" w:fill="FFFFFF"/>
+        <w:spacing w:before="0" w:beforeAutospacing="0" w:after="0" w:afterAutospacing="0" w:line="276" w:lineRule="auto"/>
+        <w:jc w:val="both"/>
+        <w:rPr>
+          <w:color w:val="212529"/>
+          <w:szCs w:val="18"/>
+        </w:rPr>
+      </w:pPr>
+      <w:r>
+        <w:rPr>
+          <w:color w:val="212529"/>
+          <w:szCs w:val="18"/>
+        </w:rPr>
+        <w:t>Mesures qualitatives : couverture et taux de réussite des tests, complexité du code, respect des règles de codage...</w:t>
+      </w:r>
+    </w:p>
+    <w:p>
+      <w:pPr>
+        <w:pStyle w:val="NormalWeb"/>
+        <w:numPr>
+          <w:ilvl w:val="0"/>
+          <w:numId w:val="12"/>
+        </w:numPr>
+        <w:shd w:val="clear" w:color="auto" w:fill="FFFFFF"/>
+        <w:spacing w:before="0" w:beforeAutospacing="0" w:after="0" w:afterAutospacing="0" w:line="276" w:lineRule="auto"/>
+        <w:jc w:val="both"/>
+        <w:rPr>
+          <w:color w:val="212529"/>
+          <w:szCs w:val="18"/>
+        </w:rPr>
+      </w:pPr>
+      <w:r>
+        <w:rPr>
+          <w:color w:val="212529"/>
+          <w:szCs w:val="18"/>
+        </w:rPr>
+        <w:t>Historiques des statistiques, pour en voir l'évolution au cours du temps.</w:t>
+      </w:r>
+    </w:p>
+    <w:p>
+      <w:pPr>
+        <w:pStyle w:val="NormalWeb"/>
+        <w:numPr>
+          <w:ilvl w:val="0"/>
+          <w:numId w:val="12"/>
+        </w:numPr>
+        <w:shd w:val="clear" w:color="auto" w:fill="FFFFFF"/>
+        <w:spacing w:before="0" w:beforeAutospacing="0" w:after="0" w:afterAutospacing="0" w:line="276" w:lineRule="auto"/>
+        <w:jc w:val="both"/>
+        <w:rPr>
+          <w:color w:val="212529"/>
+          <w:szCs w:val="18"/>
+        </w:rPr>
+      </w:pPr>
+      <w:r>
+        <w:rPr>
+          <w:color w:val="212529"/>
+          <w:szCs w:val="18"/>
+        </w:rPr>
+        <w:lastRenderedPageBreak/>
+        <w:t>Support de plus de 600 règles de qualité.</w:t>
+      </w:r>
+    </w:p>
+    <w:p>
+      <w:pPr>
+        <w:pStyle w:val="NormalWeb"/>
+        <w:numPr>
+          <w:ilvl w:val="0"/>
+          <w:numId w:val="12"/>
+        </w:numPr>
+        <w:shd w:val="clear" w:color="auto" w:fill="FFFFFF"/>
+        <w:spacing w:before="0" w:beforeAutospacing="0" w:after="0" w:afterAutospacing="0" w:line="276" w:lineRule="auto"/>
+        <w:jc w:val="both"/>
+        <w:rPr>
+          <w:color w:val="212529"/>
+          <w:szCs w:val="18"/>
+        </w:rPr>
+      </w:pPr>
+      <w:r>
+        <w:rPr>
+          <w:color w:val="212529"/>
+          <w:szCs w:val="18"/>
+        </w:rPr>
+        <w:t>Gestion de profils pour les règles de codage.</w:t>
+      </w:r>
+    </w:p>
+    <w:p>
+      <w:pPr>
+        <w:pStyle w:val="NormalWeb"/>
+        <w:numPr>
+          <w:ilvl w:val="0"/>
+          <w:numId w:val="12"/>
+        </w:numPr>
+        <w:shd w:val="clear" w:color="auto" w:fill="FFFFFF"/>
+        <w:spacing w:before="0" w:beforeAutospacing="0" w:after="0" w:afterAutospacing="0" w:line="276" w:lineRule="auto"/>
+        <w:jc w:val="both"/>
+        <w:rPr>
+          <w:color w:val="212529"/>
+          <w:szCs w:val="18"/>
+        </w:rPr>
+      </w:pPr>
+      <w:r>
+        <w:rPr>
+          <w:color w:val="212529"/>
+          <w:szCs w:val="18"/>
+        </w:rPr>
+        <w:t>Visualisation du code source, surlignant les violations des règles de codage qui s'y trouvent.</w:t>
+      </w:r>
+    </w:p>
+    <w:p>
+      <w:pPr>
+        <w:pStyle w:val="NormalWeb"/>
+        <w:numPr>
+          <w:ilvl w:val="0"/>
+          <w:numId w:val="12"/>
+        </w:numPr>
+        <w:shd w:val="clear" w:color="auto" w:fill="FFFFFF"/>
+        <w:spacing w:before="0" w:beforeAutospacing="0" w:after="0" w:afterAutospacing="0" w:line="276" w:lineRule="auto"/>
+        <w:jc w:val="both"/>
+        <w:rPr>
+          <w:color w:val="212529"/>
+          <w:szCs w:val="18"/>
+        </w:rPr>
+      </w:pPr>
+      <w:r>
+        <w:rPr>
+          <w:color w:val="212529"/>
+          <w:szCs w:val="18"/>
+        </w:rPr>
+        <w:t>Fonction "Time machine" permettant de comparer plusieurs versions d'une même application.</w:t>
+      </w:r>
+    </w:p>
+    <w:p>
+      <w:pPr>
+        <w:pStyle w:val="NormalWeb"/>
+        <w:numPr>
+          <w:ilvl w:val="0"/>
+          <w:numId w:val="12"/>
+        </w:numPr>
+        <w:shd w:val="clear" w:color="auto" w:fill="FFFFFF"/>
+        <w:spacing w:before="0" w:beforeAutospacing="0" w:after="0" w:afterAutospacing="0" w:line="276" w:lineRule="auto"/>
+        <w:jc w:val="both"/>
+        <w:rPr>
+          <w:color w:val="212529"/>
+          <w:szCs w:val="18"/>
+        </w:rPr>
+      </w:pPr>
+      <w:r>
+        <w:rPr>
+          <w:color w:val="212529"/>
+          <w:szCs w:val="18"/>
+        </w:rPr>
+        <w:t>Identification des points faibles d'un projet.</w:t>
+      </w:r>
+    </w:p>
+    <w:p>
+      <w:pPr>
+        <w:pStyle w:val="NormalWeb"/>
+        <w:numPr>
+          <w:ilvl w:val="0"/>
+          <w:numId w:val="12"/>
+        </w:numPr>
+        <w:shd w:val="clear" w:color="auto" w:fill="FFFFFF"/>
+        <w:spacing w:before="0" w:beforeAutospacing="0" w:after="0" w:afterAutospacing="0" w:line="276" w:lineRule="auto"/>
+        <w:jc w:val="both"/>
+        <w:rPr>
+          <w:rFonts w:ascii="Verdana" w:hAnsi="Verdana"/>
+          <w:color w:val="212529"/>
+          <w:sz w:val="18"/>
+          <w:szCs w:val="18"/>
+        </w:rPr>
+      </w:pPr>
+      <w:r>
+        <w:rPr>
+          <w:color w:val="212529"/>
+          <w:szCs w:val="18"/>
+        </w:rPr>
+        <w:t>Support des plugins.</w:t>
+      </w:r>
+    </w:p>
+    <w:p>
+      <w:pPr>
+        <w:pStyle w:val="NormalWeb"/>
+        <w:shd w:val="clear" w:color="auto" w:fill="FFFFFF"/>
+        <w:spacing w:before="0" w:beforeAutospacing="0" w:after="0" w:afterAutospacing="0" w:line="276" w:lineRule="auto"/>
+        <w:ind w:firstLine="360"/>
+        <w:jc w:val="both"/>
+        <w:rPr>
+          <w:color w:val="212529"/>
+          <w:szCs w:val="18"/>
+        </w:rPr>
+      </w:pPr>
+      <w:r>
+        <w:rPr>
+          <w:color w:val="212529"/>
+          <w:szCs w:val="18"/>
+        </w:rPr>
+        <w:t>Par ailleurs, Sonar est multi-langage ; et disponible sous  plusieurs formes :</w:t>
+      </w:r>
+    </w:p>
+    <w:p>
+      <w:pPr>
+        <w:pStyle w:val="NormalWeb"/>
+        <w:numPr>
+          <w:ilvl w:val="0"/>
+          <w:numId w:val="12"/>
+        </w:numPr>
+        <w:shd w:val="clear" w:color="auto" w:fill="FFFFFF"/>
+        <w:spacing w:before="0" w:beforeAutospacing="0" w:after="0" w:afterAutospacing="0" w:line="276" w:lineRule="auto"/>
+        <w:jc w:val="both"/>
+        <w:rPr>
+          <w:color w:val="212529"/>
+          <w:szCs w:val="18"/>
+        </w:rPr>
+      </w:pPr>
+      <w:r>
+        <w:rPr>
+          <w:color w:val="212529"/>
+          <w:szCs w:val="18"/>
+        </w:rPr>
+        <w:t>Sous forme de plugin (</w:t>
+      </w:r>
+      <w:r>
+        <w:rPr>
+          <w:b/>
+          <w:color w:val="212529"/>
+          <w:szCs w:val="18"/>
+        </w:rPr>
+        <w:t>sonarLint</w:t>
+      </w:r>
+      <w:r>
+        <w:rPr>
+          <w:color w:val="212529"/>
+          <w:szCs w:val="18"/>
+        </w:rPr>
+        <w:t>)</w:t>
+      </w:r>
+    </w:p>
+    <w:p>
+      <w:pPr>
+        <w:pStyle w:val="NormalWeb"/>
+        <w:numPr>
+          <w:ilvl w:val="0"/>
+          <w:numId w:val="12"/>
+        </w:numPr>
+        <w:shd w:val="clear" w:color="auto" w:fill="FFFFFF"/>
+        <w:spacing w:before="0" w:beforeAutospacing="0" w:after="0" w:afterAutospacing="0" w:line="276" w:lineRule="auto"/>
+        <w:jc w:val="both"/>
+        <w:rPr>
+          <w:color w:val="212529"/>
+          <w:szCs w:val="18"/>
+        </w:rPr>
+      </w:pPr>
+      <w:r>
+        <w:rPr>
+          <w:color w:val="212529"/>
+          <w:szCs w:val="18"/>
+        </w:rPr>
+        <w:t>Sous forme d’application indépendante (</w:t>
+      </w:r>
+      <w:r>
+        <w:rPr>
+          <w:b/>
+          <w:color w:val="212529"/>
+          <w:szCs w:val="18"/>
+        </w:rPr>
+        <w:t>SonarQube</w:t>
+      </w:r>
+      <w:r>
+        <w:rPr>
+          <w:color w:val="212529"/>
+          <w:szCs w:val="18"/>
+        </w:rPr>
+        <w:t>)</w:t>
+      </w:r>
+    </w:p>
+    <w:p>
+      <w:pPr>
+        <w:pStyle w:val="NormalWeb"/>
+        <w:numPr>
+          <w:ilvl w:val="0"/>
+          <w:numId w:val="12"/>
+        </w:numPr>
+        <w:shd w:val="clear" w:color="auto" w:fill="FFFFFF"/>
+        <w:spacing w:before="0" w:beforeAutospacing="0" w:after="0" w:afterAutospacing="0" w:line="276" w:lineRule="auto"/>
+        <w:jc w:val="both"/>
+        <w:rPr>
+          <w:color w:val="212529"/>
+          <w:szCs w:val="18"/>
+        </w:rPr>
+      </w:pPr>
+      <w:r>
+        <w:rPr>
+          <w:color w:val="212529"/>
+          <w:szCs w:val="18"/>
+        </w:rPr>
+        <w:t>Sous forme d’application web (</w:t>
+      </w:r>
+      <w:r>
+        <w:rPr>
+          <w:b/>
+          <w:color w:val="212529"/>
+          <w:szCs w:val="18"/>
+        </w:rPr>
+        <w:t>sonarCloud</w:t>
+      </w:r>
+      <w:r>
+        <w:rPr>
+          <w:color w:val="212529"/>
+          <w:szCs w:val="18"/>
+        </w:rPr>
+        <w:t>)</w:t>
+      </w:r>
+    </w:p>
+    <w:p>
+      <w:pPr>
+        <w:pStyle w:val="NormalWeb"/>
+        <w:shd w:val="clear" w:color="auto" w:fill="FFFFFF"/>
+        <w:spacing w:before="0" w:beforeAutospacing="0" w:after="0" w:afterAutospacing="0" w:line="276" w:lineRule="auto"/>
+        <w:ind w:firstLine="360"/>
+        <w:jc w:val="both"/>
+        <w:rPr>
+          <w:color w:val="212529"/>
+          <w:szCs w:val="18"/>
+        </w:rPr>
+      </w:pPr>
+      <w:r>
+        <w:rPr>
+          <w:color w:val="212529"/>
+          <w:szCs w:val="18"/>
+        </w:rPr>
+        <w:t xml:space="preserve">En outre, il peut être utilisé comme un outil d’intégration continu puisqu’il peut être relié à un dépôt comme </w:t>
+      </w:r>
+      <w:r>
+        <w:rPr>
+          <w:b/>
+          <w:color w:val="212529"/>
+          <w:szCs w:val="18"/>
+        </w:rPr>
+        <w:t>github</w:t>
+      </w:r>
+      <w:r>
+        <w:rPr>
+          <w:color w:val="212529"/>
+          <w:szCs w:val="18"/>
+        </w:rPr>
+        <w:t xml:space="preserve">, </w:t>
+      </w:r>
+      <w:r>
+        <w:rPr>
+          <w:b/>
+          <w:color w:val="212529"/>
+          <w:szCs w:val="18"/>
+        </w:rPr>
+        <w:t>bitbuket</w:t>
+      </w:r>
+      <w:r>
+        <w:rPr>
+          <w:color w:val="212529"/>
+          <w:szCs w:val="18"/>
+        </w:rPr>
+        <w:t xml:space="preserve"> et bien d’autres. Et à chaque commit, il analyse le code afin de nous permettre de conserver la qualité de l’application durant son développement.</w:t>
+      </w:r>
+    </w:p>
+    <w:p>
+      <w:pPr>
+        <w:shd w:val="clear" w:color="auto" w:fill="FFFFFF"/>
+        <w:spacing w:line="276" w:lineRule="auto"/>
+        <w:ind w:firstLine="708"/>
+        <w:jc w:val="both"/>
+        <w:rPr>
+          <w:rFonts w:ascii="Times New Roman" w:eastAsia="Times New Roman" w:hAnsi="Times New Roman" w:cs="Times New Roman"/>
+          <w:color w:val="212529"/>
+          <w:szCs w:val="18"/>
+          <w:lang w:eastAsia="fr-FR"/>
+        </w:rPr>
+      </w:pPr>
+    </w:p>
+    <w:p>
+      <w:pPr>
+        <w:pStyle w:val="Paragraphedeliste"/>
+        <w:numPr>
+          <w:ilvl w:val="1"/>
+          <w:numId w:val="11"/>
+        </w:numPr>
+        <w:shd w:val="clear" w:color="auto" w:fill="FFFFFF"/>
+        <w:suppressAutoHyphens w:val="0"/>
+        <w:spacing w:line="276" w:lineRule="auto"/>
+        <w:jc w:val="both"/>
+        <w:rPr>
+          <w:rFonts w:ascii="Times New Roman" w:eastAsia="Times New Roman" w:hAnsi="Times New Roman" w:cs="Times New Roman"/>
+          <w:b/>
+          <w:color w:val="212529"/>
+          <w:szCs w:val="18"/>
+          <w:lang w:eastAsia="fr-FR"/>
+        </w:rPr>
+      </w:pPr>
+      <w:r>
+        <w:rPr>
+          <w:rFonts w:ascii="Times New Roman" w:eastAsia="Times New Roman" w:hAnsi="Times New Roman" w:cs="Times New Roman"/>
+          <w:b/>
+          <w:color w:val="212529"/>
+          <w:szCs w:val="18"/>
+          <w:lang w:eastAsia="fr-FR"/>
+        </w:rPr>
+        <w:t xml:space="preserve"> </w:t>
+      </w:r>
+      <w:r>
+        <w:rPr>
+          <w:rFonts w:ascii="Times New Roman" w:eastAsia="Times New Roman" w:hAnsi="Times New Roman" w:cs="Times New Roman"/>
+          <w:b/>
+          <w:color w:val="212529"/>
+          <w:szCs w:val="18"/>
+          <w:lang w:eastAsia="fr-FR"/>
+        </w:rPr>
+        <w:t>Résultat de l’analyse du projet avec SonarCloud</w:t>
+      </w:r>
+    </w:p>
+    <w:p>
+      <w:pPr>
+        <w:shd w:val="clear" w:color="auto" w:fill="FFFFFF"/>
+        <w:spacing w:line="276" w:lineRule="auto"/>
+        <w:ind w:firstLine="360"/>
+        <w:jc w:val="both"/>
+        <w:rPr>
+          <w:rFonts w:ascii="Times New Roman" w:eastAsia="Times New Roman" w:hAnsi="Times New Roman" w:cs="Times New Roman"/>
+          <w:color w:val="212529"/>
+          <w:szCs w:val="18"/>
+          <w:lang w:eastAsia="fr-FR"/>
+        </w:rPr>
+      </w:pPr>
+      <w:r>
+        <w:rPr>
+          <w:rFonts w:ascii="Times New Roman" w:eastAsia="Times New Roman" w:hAnsi="Times New Roman" w:cs="Times New Roman"/>
+          <w:color w:val="212529"/>
+          <w:szCs w:val="18"/>
+          <w:lang w:eastAsia="fr-FR"/>
+        </w:rPr>
+        <w:t>Nous avons opté pour notre analyse d’utiliser la version online de l’outil sonar (</w:t>
+      </w:r>
+      <w:r>
+        <w:rPr>
+          <w:rFonts w:ascii="Times New Roman" w:eastAsia="Times New Roman" w:hAnsi="Times New Roman" w:cs="Times New Roman"/>
+          <w:b/>
+          <w:color w:val="212529"/>
+          <w:szCs w:val="18"/>
+          <w:lang w:eastAsia="fr-FR"/>
+        </w:rPr>
+        <w:t>sonarQube</w:t>
+      </w:r>
+      <w:r>
+        <w:rPr>
+          <w:rFonts w:ascii="Times New Roman" w:eastAsia="Times New Roman" w:hAnsi="Times New Roman" w:cs="Times New Roman"/>
+          <w:color w:val="212529"/>
+          <w:szCs w:val="18"/>
+          <w:lang w:eastAsia="fr-FR"/>
+        </w:rPr>
+        <w:t xml:space="preserve">) pour ne pas nous encombrer d’une installation locale. Nous l’avons directement relié avec notre dépôt github où le projet à analyser a été logé. Ainsi, une nouvelle analyse est lancée automatique à chaque commit.  </w:t>
+      </w:r>
+    </w:p>
+    <w:p>
+      <w:pPr>
+        <w:shd w:val="clear" w:color="auto" w:fill="FFFFFF"/>
+        <w:spacing w:line="276" w:lineRule="auto"/>
+        <w:ind w:firstLine="360"/>
+        <w:jc w:val="both"/>
+        <w:rPr>
+          <w:rFonts w:ascii="Times New Roman" w:eastAsia="Times New Roman" w:hAnsi="Times New Roman" w:cs="Times New Roman"/>
+          <w:color w:val="212529"/>
+          <w:szCs w:val="18"/>
+          <w:lang w:eastAsia="fr-FR"/>
+        </w:rPr>
+      </w:pPr>
+      <w:r>
+        <w:rPr>
+          <w:rFonts w:ascii="Times New Roman" w:eastAsia="Times New Roman" w:hAnsi="Times New Roman" w:cs="Times New Roman"/>
+          <w:color w:val="212529"/>
+          <w:szCs w:val="18"/>
+          <w:lang w:eastAsia="fr-FR"/>
+        </w:rPr>
+        <w:t>L’analyse a produit un résultat dont la synthèse est représentée sur la figure suivante :</w:t>
+      </w:r>
+    </w:p>
+    <w:p>
+      <w:pPr>
+        <w:shd w:val="clear" w:color="auto" w:fill="FFFFFF"/>
+        <w:spacing w:line="276" w:lineRule="auto"/>
+        <w:jc w:val="both"/>
+        <w:rPr>
+          <w:rFonts w:ascii="Times New Roman" w:eastAsia="Times New Roman" w:hAnsi="Times New Roman" w:cs="Times New Roman"/>
+          <w:color w:val="212529"/>
+          <w:szCs w:val="18"/>
+          <w:lang w:eastAsia="fr-FR"/>
+        </w:rPr>
+      </w:pPr>
+      <w:r>
+        <w:rPr>
+          <w:noProof/>
+          <w:lang w:eastAsia="fr-FR"/>
+        </w:rPr>
+        <w:drawing>
+          <wp:inline distT="0" distB="0" distL="0" distR="0" wp14:anchorId="355C040E" wp14:editId="26146D85">
+            <wp:extent cx="6281420" cy="3705083"/>
+            <wp:effectExtent l="0" t="0" r="5080" b="0"/>
+            <wp:docPr id="11" name="Image 11"/>
+            <wp:cNvGraphicFramePr>
+              <a:graphicFrameLocks xmlns:a="http://schemas.openxmlformats.org/drawingml/2006/main" noChangeAspect="1"/>
+            </wp:cNvGraphicFramePr>
+            <a:graphic xmlns:a="http://schemas.openxmlformats.org/drawingml/2006/main">
+              <a:graphicData uri="http://schemas.openxmlformats.org/drawingml/2006/picture">
+                <pic:pic xmlns:pic="http://schemas.openxmlformats.org/drawingml/2006/picture">
+                  <pic:nvPicPr>
+                    <pic:cNvPr id="1" name=""/>
+                    <pic:cNvPicPr/>
+                  </pic:nvPicPr>
+                  <pic:blipFill>
+                    <a:blip r:embed="rId27"/>
+                    <a:stretch>
+                      <a:fillRect/>
+                    </a:stretch>
+                  </pic:blipFill>
+                  <pic:spPr>
+                    <a:xfrm>
+                      <a:off x="0" y="0"/>
+                      <a:ext cx="6302377" cy="3717445"/>
+                    </a:xfrm>
+                    <a:prstGeom prst="rect">
+                      <a:avLst/>
+                    </a:prstGeom>
+                  </pic:spPr>
+                </pic:pic>
+              </a:graphicData>
+            </a:graphic>
+          </wp:inline>
+        </w:drawing>
+      </w:r>
+    </w:p>
+    <w:p>
+      <w:pPr>
+        <w:shd w:val="clear" w:color="auto" w:fill="FFFFFF"/>
+        <w:spacing w:line="276" w:lineRule="auto"/>
+        <w:jc w:val="center"/>
+        <w:rPr>
+          <w:rFonts w:ascii="Times New Roman" w:eastAsia="Times New Roman" w:hAnsi="Times New Roman" w:cs="Times New Roman"/>
+          <w:i/>
+          <w:color w:val="212529"/>
+          <w:szCs w:val="18"/>
+          <w:lang w:eastAsia="fr-FR"/>
+        </w:rPr>
+      </w:pPr>
+      <w:r>
+        <w:rPr>
+          <w:rFonts w:ascii="Times New Roman" w:eastAsia="Times New Roman" w:hAnsi="Times New Roman" w:cs="Times New Roman"/>
+          <w:szCs w:val="18"/>
+          <w:lang w:eastAsia="fr-FR"/>
+        </w:rPr>
+        <w:tab/>
+      </w:r>
+      <w:r>
+        <w:rPr>
+          <w:rFonts w:ascii="Times New Roman" w:eastAsia="Times New Roman" w:hAnsi="Times New Roman" w:cs="Times New Roman"/>
+          <w:b/>
+          <w:i/>
+          <w:color w:val="212529"/>
+          <w:szCs w:val="18"/>
+          <w:lang w:eastAsia="fr-FR"/>
+        </w:rPr>
+        <w:t xml:space="preserve">Figure </w:t>
+      </w:r>
+      <w:r>
+        <w:rPr>
+          <w:rFonts w:ascii="Times New Roman" w:eastAsia="Times New Roman" w:hAnsi="Times New Roman" w:cs="Times New Roman"/>
+          <w:b/>
+          <w:i/>
+          <w:color w:val="212529"/>
+          <w:szCs w:val="18"/>
+          <w:lang w:eastAsia="fr-FR"/>
+        </w:rPr>
+        <w:t>12</w:t>
+      </w:r>
+      <w:r>
+        <w:rPr>
+          <w:rFonts w:ascii="Times New Roman" w:eastAsia="Times New Roman" w:hAnsi="Times New Roman" w:cs="Times New Roman"/>
+          <w:i/>
+          <w:color w:val="212529"/>
+          <w:szCs w:val="18"/>
+          <w:lang w:eastAsia="fr-FR"/>
+        </w:rPr>
+        <w:t xml:space="preserve"> : Résultat d’analyse du projet avec </w:t>
+      </w:r>
+      <w:r>
+        <w:rPr>
+          <w:rFonts w:ascii="Times New Roman" w:eastAsia="Times New Roman" w:hAnsi="Times New Roman" w:cs="Times New Roman"/>
+          <w:i/>
+          <w:color w:val="212529"/>
+          <w:szCs w:val="18"/>
+          <w:lang w:eastAsia="fr-FR"/>
+        </w:rPr>
+        <w:t>SonarCloud</w:t>
+      </w:r>
+    </w:p>
+    <w:p>
+      <w:pPr>
+        <w:shd w:val="clear" w:color="auto" w:fill="FFFFFF"/>
+        <w:spacing w:line="276" w:lineRule="auto"/>
+        <w:rPr>
+          <w:rFonts w:ascii="Times New Roman" w:eastAsia="Times New Roman" w:hAnsi="Times New Roman" w:cs="Times New Roman"/>
+          <w:color w:val="212529"/>
+          <w:szCs w:val="18"/>
+          <w:lang w:eastAsia="fr-FR"/>
+        </w:rPr>
+      </w:pPr>
+      <w:r>
+        <w:rPr>
+          <w:rFonts w:ascii="Times New Roman" w:eastAsia="Times New Roman" w:hAnsi="Times New Roman" w:cs="Times New Roman"/>
+          <w:color w:val="212529"/>
+          <w:szCs w:val="18"/>
+          <w:lang w:eastAsia="fr-FR"/>
+        </w:rPr>
+        <w:t xml:space="preserve">Il en ressort que </w:t>
+      </w:r>
+    </w:p>
+    <w:p>
+      <w:pPr>
+        <w:pStyle w:val="Paragraphedeliste"/>
+        <w:numPr>
+          <w:ilvl w:val="0"/>
+          <w:numId w:val="13"/>
+        </w:numPr>
+        <w:shd w:val="clear" w:color="auto" w:fill="FFFFFF"/>
+        <w:suppressAutoHyphens w:val="0"/>
+        <w:spacing w:after="160" w:line="276" w:lineRule="auto"/>
+        <w:rPr>
+          <w:rFonts w:ascii="Times New Roman" w:eastAsia="Times New Roman" w:hAnsi="Times New Roman" w:cs="Times New Roman"/>
+          <w:color w:val="212529"/>
+          <w:szCs w:val="18"/>
+          <w:lang w:eastAsia="fr-FR"/>
+        </w:rPr>
+      </w:pPr>
+      <w:r>
+        <w:rPr>
+          <w:rFonts w:ascii="Times New Roman" w:eastAsia="Times New Roman" w:hAnsi="Times New Roman" w:cs="Times New Roman"/>
+          <w:color w:val="212529"/>
+          <w:szCs w:val="18"/>
+          <w:lang w:eastAsia="fr-FR"/>
+        </w:rPr>
+        <w:t xml:space="preserve">Le projet contient </w:t>
+      </w:r>
+      <w:r>
+        <w:rPr>
+          <w:rFonts w:ascii="Times New Roman" w:eastAsia="Times New Roman" w:hAnsi="Times New Roman" w:cs="Times New Roman"/>
+          <w:b/>
+          <w:color w:val="212529"/>
+          <w:szCs w:val="18"/>
+          <w:lang w:eastAsia="fr-FR"/>
+        </w:rPr>
+        <w:t>30 bugs</w:t>
+      </w:r>
+      <w:r>
+        <w:rPr>
+          <w:rFonts w:ascii="Times New Roman" w:eastAsia="Times New Roman" w:hAnsi="Times New Roman" w:cs="Times New Roman"/>
+          <w:color w:val="212529"/>
+          <w:szCs w:val="18"/>
+          <w:lang w:eastAsia="fr-FR"/>
+        </w:rPr>
+        <w:t xml:space="preserve">. La cote de fiabilité est </w:t>
+      </w:r>
+      <w:r>
+        <w:rPr>
+          <w:rFonts w:ascii="Times New Roman" w:eastAsia="Times New Roman" w:hAnsi="Times New Roman" w:cs="Times New Roman"/>
+          <w:b/>
+          <w:color w:val="212529"/>
+          <w:szCs w:val="18"/>
+          <w:lang w:eastAsia="fr-FR"/>
+        </w:rPr>
+        <w:t>C</w:t>
+      </w:r>
+      <w:r>
+        <w:rPr>
+          <w:rFonts w:ascii="Times New Roman" w:eastAsia="Times New Roman" w:hAnsi="Times New Roman" w:cs="Times New Roman"/>
+          <w:color w:val="212529"/>
+          <w:szCs w:val="18"/>
+          <w:lang w:eastAsia="fr-FR"/>
+        </w:rPr>
+        <w:t xml:space="preserve"> c’est-à-dire « </w:t>
+      </w:r>
+      <w:r>
+        <w:rPr>
+          <w:rFonts w:ascii="Times New Roman" w:eastAsia="Times New Roman" w:hAnsi="Times New Roman" w:cs="Times New Roman"/>
+          <w:i/>
+          <w:color w:val="212529"/>
+          <w:szCs w:val="18"/>
+          <w:lang w:eastAsia="fr-FR"/>
+        </w:rPr>
+        <w:t>qu’il y a au moins un bug majeur ».</w:t>
+      </w:r>
+    </w:p>
+    <w:p>
+      <w:pPr>
+        <w:pStyle w:val="Paragraphedeliste"/>
+        <w:numPr>
+          <w:ilvl w:val="0"/>
+          <w:numId w:val="13"/>
+        </w:numPr>
+        <w:shd w:val="clear" w:color="auto" w:fill="FFFFFF"/>
+        <w:suppressAutoHyphens w:val="0"/>
+        <w:spacing w:after="160" w:line="276" w:lineRule="auto"/>
+        <w:rPr>
+          <w:rFonts w:ascii="Times New Roman" w:eastAsia="Times New Roman" w:hAnsi="Times New Roman" w:cs="Times New Roman"/>
+          <w:color w:val="212529"/>
+          <w:szCs w:val="18"/>
+          <w:lang w:eastAsia="fr-FR"/>
+        </w:rPr>
+      </w:pPr>
+      <w:r>
+        <w:rPr>
+          <w:rFonts w:ascii="Times New Roman" w:eastAsia="Times New Roman" w:hAnsi="Times New Roman" w:cs="Times New Roman"/>
+          <w:color w:val="212529"/>
+          <w:szCs w:val="18"/>
+          <w:lang w:eastAsia="fr-FR"/>
+        </w:rPr>
+        <w:t xml:space="preserve"> En termes de sécurité, sonar juge que l’application contient une vulnérabilité de blocage (la mention </w:t>
+      </w:r>
+      <w:r>
+        <w:rPr>
+          <w:rFonts w:ascii="Times New Roman" w:eastAsia="Times New Roman" w:hAnsi="Times New Roman" w:cs="Times New Roman"/>
+          <w:b/>
+          <w:color w:val="212529"/>
+          <w:szCs w:val="18"/>
+          <w:lang w:eastAsia="fr-FR"/>
+        </w:rPr>
+        <w:t>E</w:t>
+      </w:r>
+      <w:r>
+        <w:rPr>
+          <w:rFonts w:ascii="Times New Roman" w:eastAsia="Times New Roman" w:hAnsi="Times New Roman" w:cs="Times New Roman"/>
+          <w:color w:val="212529"/>
+          <w:szCs w:val="18"/>
+          <w:lang w:eastAsia="fr-FR"/>
+        </w:rPr>
+        <w:t>).</w:t>
+      </w:r>
+    </w:p>
+    <w:p>
+      <w:pPr>
+        <w:pStyle w:val="Paragraphedeliste"/>
+        <w:numPr>
+          <w:ilvl w:val="0"/>
+          <w:numId w:val="13"/>
+        </w:numPr>
+        <w:shd w:val="clear" w:color="auto" w:fill="FFFFFF"/>
+        <w:suppressAutoHyphens w:val="0"/>
+        <w:spacing w:after="160" w:line="276" w:lineRule="auto"/>
+        <w:rPr>
+          <w:rFonts w:ascii="Times New Roman" w:eastAsia="Times New Roman" w:hAnsi="Times New Roman" w:cs="Times New Roman"/>
+          <w:color w:val="212529"/>
+          <w:szCs w:val="18"/>
+          <w:lang w:eastAsia="fr-FR"/>
+        </w:rPr>
+      </w:pPr>
+      <w:r>
+        <w:rPr>
+          <w:rFonts w:ascii="Times New Roman" w:eastAsia="Times New Roman" w:hAnsi="Times New Roman" w:cs="Times New Roman"/>
+          <w:color w:val="212529"/>
+          <w:szCs w:val="18"/>
+          <w:lang w:eastAsia="fr-FR"/>
+        </w:rPr>
+        <w:lastRenderedPageBreak/>
+        <w:t xml:space="preserve">La mesure de la maintenabilité montre 4 jours de dette technique nécessaires pour réparer les </w:t>
+      </w:r>
+      <w:r>
+        <w:rPr>
+          <w:rFonts w:ascii="Times New Roman" w:eastAsia="Times New Roman" w:hAnsi="Times New Roman" w:cs="Times New Roman"/>
+          <w:b/>
+          <w:color w:val="212529"/>
+          <w:szCs w:val="18"/>
+          <w:lang w:eastAsia="fr-FR"/>
+        </w:rPr>
+        <w:t>455 codes odeurs</w:t>
+      </w:r>
+      <w:r>
+        <w:rPr>
+          <w:rFonts w:ascii="Times New Roman" w:eastAsia="Times New Roman" w:hAnsi="Times New Roman" w:cs="Times New Roman"/>
+          <w:color w:val="212529"/>
+          <w:szCs w:val="18"/>
+          <w:lang w:eastAsia="fr-FR"/>
+        </w:rPr>
+        <w:t xml:space="preserve"> (codes déroutant et difficiles à maintenir). La mention </w:t>
+      </w:r>
+      <w:r>
+        <w:rPr>
+          <w:rFonts w:ascii="Times New Roman" w:eastAsia="Times New Roman" w:hAnsi="Times New Roman" w:cs="Times New Roman"/>
+          <w:b/>
+          <w:color w:val="212529"/>
+          <w:szCs w:val="18"/>
+          <w:lang w:eastAsia="fr-FR"/>
+        </w:rPr>
+        <w:t>A</w:t>
+      </w:r>
+      <w:r>
+        <w:rPr>
+          <w:rFonts w:ascii="Times New Roman" w:eastAsia="Times New Roman" w:hAnsi="Times New Roman" w:cs="Times New Roman"/>
+          <w:color w:val="212529"/>
+          <w:szCs w:val="18"/>
+          <w:lang w:eastAsia="fr-FR"/>
+        </w:rPr>
+        <w:t xml:space="preserve"> signifie que « </w:t>
+      </w:r>
+      <w:r>
+        <w:rPr>
+          <w:rFonts w:ascii="Times New Roman" w:eastAsia="Times New Roman" w:hAnsi="Times New Roman" w:cs="Times New Roman"/>
+          <w:i/>
+          <w:color w:val="212529"/>
+          <w:szCs w:val="18"/>
+          <w:lang w:eastAsia="fr-FR"/>
+        </w:rPr>
+        <w:t>le taux d’endettement technique est inférieur à 5% »</w:t>
+      </w:r>
+    </w:p>
+    <w:p>
+      <w:pPr>
+        <w:pStyle w:val="Paragraphedeliste"/>
+        <w:numPr>
+          <w:ilvl w:val="0"/>
+          <w:numId w:val="13"/>
+        </w:numPr>
+        <w:shd w:val="clear" w:color="auto" w:fill="FFFFFF"/>
+        <w:suppressAutoHyphens w:val="0"/>
+        <w:spacing w:after="160" w:line="276" w:lineRule="auto"/>
+        <w:rPr>
+          <w:rFonts w:ascii="Times New Roman" w:eastAsia="Times New Roman" w:hAnsi="Times New Roman" w:cs="Times New Roman"/>
+          <w:color w:val="212529"/>
+          <w:szCs w:val="18"/>
+          <w:lang w:eastAsia="fr-FR"/>
+        </w:rPr>
+      </w:pPr>
+      <w:r>
+        <w:rPr>
+          <w:rFonts w:ascii="Times New Roman" w:eastAsia="Times New Roman" w:hAnsi="Times New Roman" w:cs="Times New Roman"/>
+          <w:color w:val="212529"/>
+          <w:szCs w:val="18"/>
+          <w:lang w:eastAsia="fr-FR"/>
+        </w:rPr>
+        <w:t xml:space="preserve">Enfin, </w:t>
+      </w:r>
+      <w:r>
+        <w:rPr>
+          <w:rFonts w:ascii="Times New Roman" w:eastAsia="Times New Roman" w:hAnsi="Times New Roman" w:cs="Times New Roman"/>
+          <w:b/>
+          <w:color w:val="212529"/>
+          <w:szCs w:val="18"/>
+          <w:lang w:eastAsia="fr-FR"/>
+        </w:rPr>
+        <w:t xml:space="preserve">5,3% </w:t>
+      </w:r>
+      <w:r>
+        <w:rPr>
+          <w:rFonts w:ascii="Times New Roman" w:eastAsia="Times New Roman" w:hAnsi="Times New Roman" w:cs="Times New Roman"/>
+          <w:color w:val="212529"/>
+          <w:szCs w:val="18"/>
+          <w:lang w:eastAsia="fr-FR"/>
+        </w:rPr>
+        <w:t>de codes</w:t>
+      </w:r>
+      <w:r>
+        <w:rPr>
+          <w:rFonts w:ascii="Times New Roman" w:eastAsia="Times New Roman" w:hAnsi="Times New Roman" w:cs="Times New Roman"/>
+          <w:b/>
+          <w:color w:val="212529"/>
+          <w:szCs w:val="18"/>
+          <w:lang w:eastAsia="fr-FR"/>
+        </w:rPr>
+        <w:t xml:space="preserve"> </w:t>
+      </w:r>
+      <w:r>
+        <w:rPr>
+          <w:rFonts w:ascii="Times New Roman" w:eastAsia="Times New Roman" w:hAnsi="Times New Roman" w:cs="Times New Roman"/>
+          <w:color w:val="212529"/>
+          <w:szCs w:val="18"/>
+          <w:lang w:eastAsia="fr-FR"/>
+        </w:rPr>
+        <w:t>sont</w:t>
+      </w:r>
+      <w:r>
+        <w:rPr>
+          <w:rFonts w:ascii="Times New Roman" w:eastAsia="Times New Roman" w:hAnsi="Times New Roman" w:cs="Times New Roman"/>
+          <w:b/>
+          <w:color w:val="212529"/>
+          <w:szCs w:val="18"/>
+          <w:lang w:eastAsia="fr-FR"/>
+        </w:rPr>
+        <w:t xml:space="preserve"> identique</w:t>
+      </w:r>
+      <w:r>
+        <w:rPr>
+          <w:rFonts w:ascii="Times New Roman" w:eastAsia="Times New Roman" w:hAnsi="Times New Roman" w:cs="Times New Roman"/>
+          <w:color w:val="212529"/>
+          <w:szCs w:val="18"/>
+          <w:lang w:eastAsia="fr-FR"/>
+        </w:rPr>
+        <w:t xml:space="preserve">, soit </w:t>
+      </w:r>
+      <w:r>
+        <w:rPr>
+          <w:rFonts w:ascii="Times New Roman" w:eastAsia="Times New Roman" w:hAnsi="Times New Roman" w:cs="Times New Roman"/>
+          <w:b/>
+          <w:color w:val="212529"/>
+          <w:szCs w:val="18"/>
+          <w:lang w:eastAsia="fr-FR"/>
+        </w:rPr>
+        <w:t>42 bocks dupliqués</w:t>
+      </w:r>
+      <w:r>
+        <w:rPr>
+          <w:rFonts w:ascii="Times New Roman" w:eastAsia="Times New Roman" w:hAnsi="Times New Roman" w:cs="Times New Roman"/>
+          <w:color w:val="212529"/>
+          <w:szCs w:val="18"/>
+          <w:lang w:eastAsia="fr-FR"/>
+        </w:rPr>
+        <w:t>.</w:t>
+      </w:r>
+    </w:p>
+    <w:p>
+      <w:pPr>
+        <w:shd w:val="clear" w:color="auto" w:fill="FFFFFF"/>
+        <w:spacing w:line="276" w:lineRule="auto"/>
+        <w:rPr>
+          <w:rFonts w:ascii="Times New Roman" w:eastAsia="Times New Roman" w:hAnsi="Times New Roman" w:cs="Times New Roman"/>
+          <w:color w:val="212529"/>
+          <w:szCs w:val="18"/>
+          <w:lang w:eastAsia="fr-FR"/>
+        </w:rPr>
+      </w:pPr>
+      <w:r>
+        <w:rPr>
+          <w:rFonts w:ascii="Times New Roman" w:eastAsia="Times New Roman" w:hAnsi="Times New Roman" w:cs="Times New Roman"/>
+          <w:color w:val="212529"/>
+          <w:szCs w:val="18"/>
+          <w:lang w:eastAsia="fr-FR"/>
+        </w:rPr>
+        <w:t>La capture suivante montre les statistiques (</w:t>
+      </w:r>
+      <w:r>
+        <w:rPr>
+          <w:rFonts w:ascii="Times New Roman" w:eastAsia="Times New Roman" w:hAnsi="Times New Roman" w:cs="Times New Roman"/>
+          <w:b/>
+          <w:color w:val="212529"/>
+          <w:szCs w:val="18"/>
+          <w:lang w:eastAsia="fr-FR"/>
+        </w:rPr>
+        <w:t>lignes de code, bugs, vulnérabilités, codes odeurs, taux de duplication</w:t>
+      </w:r>
+      <w:r>
+        <w:rPr>
+          <w:rFonts w:ascii="Times New Roman" w:eastAsia="Times New Roman" w:hAnsi="Times New Roman" w:cs="Times New Roman"/>
+          <w:color w:val="212529"/>
+          <w:szCs w:val="18"/>
+          <w:lang w:eastAsia="fr-FR"/>
+        </w:rPr>
+        <w:t>) par dossier du projet.</w:t>
+      </w:r>
+    </w:p>
+    <w:p>
+      <w:pPr>
+        <w:shd w:val="clear" w:color="auto" w:fill="FFFFFF"/>
+        <w:spacing w:line="276" w:lineRule="auto"/>
+        <w:rPr>
+          <w:rFonts w:ascii="Times New Roman" w:eastAsia="Times New Roman" w:hAnsi="Times New Roman" w:cs="Times New Roman"/>
+          <w:color w:val="212529"/>
+          <w:szCs w:val="18"/>
+          <w:lang w:eastAsia="fr-FR"/>
+        </w:rPr>
+      </w:pPr>
+      <w:r>
+        <w:rPr>
+          <w:noProof/>
+          <w:lang w:eastAsia="fr-FR"/>
+        </w:rPr>
+        <w:drawing>
+          <wp:inline distT="0" distB="0" distL="0" distR="0" wp14:anchorId="78BA5863" wp14:editId="1FDDBC56">
+            <wp:extent cx="5760720" cy="2743835"/>
+            <wp:effectExtent l="0" t="0" r="0" b="0"/>
+            <wp:docPr id="12" name="Image 12"/>
+            <wp:cNvGraphicFramePr>
+              <a:graphicFrameLocks xmlns:a="http://schemas.openxmlformats.org/drawingml/2006/main" noChangeAspect="1"/>
+            </wp:cNvGraphicFramePr>
+            <a:graphic xmlns:a="http://schemas.openxmlformats.org/drawingml/2006/main">
+              <a:graphicData uri="http://schemas.openxmlformats.org/drawingml/2006/picture">
+                <pic:pic xmlns:pic="http://schemas.openxmlformats.org/drawingml/2006/picture">
+                  <pic:nvPicPr>
+                    <pic:cNvPr id="1" name=""/>
+                    <pic:cNvPicPr/>
+                  </pic:nvPicPr>
+                  <pic:blipFill>
+                    <a:blip r:embed="rId28"/>
+                    <a:stretch>
+                      <a:fillRect/>
+                    </a:stretch>
+                  </pic:blipFill>
+                  <pic:spPr>
+                    <a:xfrm>
+                      <a:off x="0" y="0"/>
+                      <a:ext cx="5760720" cy="2743835"/>
+                    </a:xfrm>
+                    <a:prstGeom prst="rect">
+                      <a:avLst/>
+                    </a:prstGeom>
+                  </pic:spPr>
+                </pic:pic>
+              </a:graphicData>
+            </a:graphic>
+          </wp:inline>
+        </w:drawing>
+      </w:r>
+    </w:p>
+    <w:p>
+      <w:pPr>
+        <w:tabs>
+          <w:tab w:val="left" w:pos="4020"/>
+        </w:tabs>
+        <w:rPr>
+          <w:rFonts w:ascii="Times New Roman" w:eastAsia="Times New Roman" w:hAnsi="Times New Roman" w:cs="Times New Roman"/>
+          <w:szCs w:val="18"/>
+          <w:lang w:eastAsia="fr-FR"/>
+        </w:rPr>
+      </w:pPr>
+    </w:p>
+    <w:p>
+      <w:pPr>
+        <w:pStyle w:val="Corpsdetexte"/>
+        <w:tabs>
+          <w:tab w:val="left" w:pos="3345"/>
+        </w:tabs>
+        <w:jc w:val="center"/>
+        <w:rPr>
+          <w:rFonts w:ascii="Times New Roman" w:hAnsi="Times New Roman" w:cs="Times New Roman"/>
           <w:b/>
           <w:bCs/>
         </w:rPr>
       </w:pPr>
       <w:r>
         <w:rPr>
-          <w:rFonts w:ascii="Times New Roman" w:hAnsi="Times New Roman" w:cs="Times New Roman"/>
-        </w:rPr>
-        <w:tab/>
-        <w:t xml:space="preserve">Nous pouvons remarquer qu’en fonction des outils utilisés, </w:t>
-      </w:r>
-      <w:proofErr w:type="gramStart"/>
-      <w:r>
-        <w:rPr>
-          <w:rFonts w:ascii="Times New Roman" w:hAnsi="Times New Roman" w:cs="Times New Roman"/>
-        </w:rPr>
-        <w:t>le résultats</w:t>
-      </w:r>
-      <w:proofErr w:type="gramEnd"/>
-      <w:r>
-        <w:rPr>
-          <w:rFonts w:ascii="Times New Roman" w:hAnsi="Times New Roman" w:cs="Times New Roman"/>
-        </w:rPr>
-        <w:t xml:space="preserve"> d’analyse sont différents ; surtout au niveau de l’obtention du nombre de ligne de code source, vu que le compte s’effectue de déférente manière.</w:t>
+          <w:rFonts w:ascii="Times New Roman" w:eastAsia="Times New Roman" w:hAnsi="Times New Roman" w:cs="Times New Roman"/>
+          <w:b/>
+          <w:i/>
+          <w:color w:val="212529"/>
+          <w:szCs w:val="18"/>
+          <w:lang w:eastAsia="fr-FR"/>
+        </w:rPr>
+        <w:t xml:space="preserve">Figure </w:t>
+      </w:r>
+      <w:r>
+        <w:rPr>
+          <w:rFonts w:ascii="Times New Roman" w:eastAsia="Times New Roman" w:hAnsi="Times New Roman" w:cs="Times New Roman"/>
+          <w:b/>
+          <w:i/>
+          <w:color w:val="212529"/>
+          <w:szCs w:val="18"/>
+          <w:lang w:eastAsia="fr-FR"/>
+        </w:rPr>
+        <w:t>1</w:t>
+      </w:r>
+      <w:r>
+        <w:rPr>
+          <w:rFonts w:ascii="Times New Roman" w:eastAsia="Times New Roman" w:hAnsi="Times New Roman" w:cs="Times New Roman"/>
+          <w:b/>
+          <w:i/>
+          <w:color w:val="212529"/>
+          <w:szCs w:val="18"/>
+          <w:lang w:eastAsia="fr-FR"/>
+        </w:rPr>
+        <w:t>3</w:t>
+      </w:r>
+      <w:r>
+        <w:rPr>
+          <w:rFonts w:ascii="Times New Roman" w:eastAsia="Times New Roman" w:hAnsi="Times New Roman" w:cs="Times New Roman"/>
+          <w:i/>
+          <w:color w:val="212529"/>
+          <w:szCs w:val="18"/>
+          <w:lang w:eastAsia="fr-FR"/>
+        </w:rPr>
+        <w:t> : Résultat d’analyse du projet</w:t>
+      </w:r>
+      <w:r>
+        <w:rPr>
+          <w:rFonts w:ascii="Times New Roman" w:eastAsia="Times New Roman" w:hAnsi="Times New Roman" w:cs="Times New Roman"/>
+          <w:i/>
+          <w:color w:val="212529"/>
+          <w:szCs w:val="18"/>
+          <w:lang w:eastAsia="fr-FR"/>
+        </w:rPr>
+        <w:t xml:space="preserve"> par dossier</w:t>
+      </w:r>
+      <w:bookmarkStart w:id="0" w:name="_GoBack"/>
+      <w:bookmarkEnd w:id="0"/>
+      <w:r>
+        <w:rPr>
+          <w:rFonts w:ascii="Times New Roman" w:eastAsia="Times New Roman" w:hAnsi="Times New Roman" w:cs="Times New Roman"/>
+          <w:i/>
+          <w:color w:val="212529"/>
+          <w:szCs w:val="18"/>
+          <w:lang w:eastAsia="fr-FR"/>
+        </w:rPr>
+        <w:t xml:space="preserve"> avec </w:t>
+      </w:r>
+      <w:r>
+        <w:rPr>
+          <w:rFonts w:ascii="Times New Roman" w:eastAsia="Times New Roman" w:hAnsi="Times New Roman" w:cs="Times New Roman"/>
+          <w:i/>
+          <w:color w:val="212529"/>
+          <w:szCs w:val="18"/>
+          <w:lang w:eastAsia="fr-FR"/>
+        </w:rPr>
+        <w:t>SonarCloud</w:t>
       </w:r>
     </w:p>
     <w:p>
@@ -3158,8 +4243,8 @@
       </w:pPr>
     </w:p>
     <w:sectPr>
-      <w:headerReference w:type="default" r:id="rId23"/>
-      <w:footerReference w:type="default" r:id="rId24"/>
+      <w:headerReference w:type="default" r:id="rId29"/>
+      <w:footerReference w:type="default" r:id="rId30"/>
       <w:pgSz w:w="11906" w:h="16838"/>
       <w:pgMar w:top="1134" w:right="1134" w:bottom="1134" w:left="1134" w:header="0" w:footer="0" w:gutter="0"/>
       <w:pgNumType w:start="0"/>
@@ -3250,7 +4335,7 @@
                 <w:bCs/>
                 <w:noProof/>
               </w:rPr>
-              <w:t>7</w:t>
+              <w:t>8</w:t>
             </w:r>
             <w:r>
               <w:rPr>
@@ -3292,7 +4377,7 @@
                 <w:bCs/>
                 <w:noProof/>
               </w:rPr>
-              <w:t>7</w:t>
+              <w:t>9</w:t>
             </w:r>
             <w:r>
               <w:rPr>
@@ -3509,6 +4594,119 @@
     </w:lvl>
   </w:abstractNum>
   <w:abstractNum w:abstractNumId="1">
+    <w:nsid w:val="1E5960AE"/>
+    <w:multiLevelType w:val="hybridMultilevel"/>
+    <w:tmpl w:val="9AA6372A"/>
+    <w:lvl w:ilvl="0" w:tplc="040C000D">
+      <w:start w:val="1"/>
+      <w:numFmt w:val="bullet"/>
+      <w:lvlText w:val=""/>
+      <w:lvlJc w:val="left"/>
+      <w:pPr>
+        <w:ind w:left="720" w:hanging="360"/>
+      </w:pPr>
+      <w:rPr>
+        <w:rFonts w:ascii="Wingdings" w:hAnsi="Wingdings" w:hint="default"/>
+      </w:rPr>
+    </w:lvl>
+    <w:lvl w:ilvl="1" w:tplc="040C0003" w:tentative="1">
+      <w:start w:val="1"/>
+      <w:numFmt w:val="bullet"/>
+      <w:lvlText w:val="o"/>
+      <w:lvlJc w:val="left"/>
+      <w:pPr>
+        <w:ind w:left="1440" w:hanging="360"/>
+      </w:pPr>
+      <w:rPr>
+        <w:rFonts w:ascii="Courier New" w:hAnsi="Courier New" w:cs="Courier New" w:hint="default"/>
+      </w:rPr>
+    </w:lvl>
+    <w:lvl w:ilvl="2" w:tplc="040C0005" w:tentative="1">
+      <w:start w:val="1"/>
+      <w:numFmt w:val="bullet"/>
+      <w:lvlText w:val=""/>
+      <w:lvlJc w:val="left"/>
+      <w:pPr>
+        <w:ind w:left="2160" w:hanging="360"/>
+      </w:pPr>
+      <w:rPr>
+        <w:rFonts w:ascii="Wingdings" w:hAnsi="Wingdings" w:hint="default"/>
+      </w:rPr>
+    </w:lvl>
+    <w:lvl w:ilvl="3" w:tplc="040C0001" w:tentative="1">
+      <w:start w:val="1"/>
+      <w:numFmt w:val="bullet"/>
+      <w:lvlText w:val=""/>
+      <w:lvlJc w:val="left"/>
+      <w:pPr>
+        <w:ind w:left="2880" w:hanging="360"/>
+      </w:pPr>
+      <w:rPr>
+        <w:rFonts w:ascii="Symbol" w:hAnsi="Symbol" w:hint="default"/>
+      </w:rPr>
+    </w:lvl>
+    <w:lvl w:ilvl="4" w:tplc="040C0003" w:tentative="1">
+      <w:start w:val="1"/>
+      <w:numFmt w:val="bullet"/>
+      <w:lvlText w:val="o"/>
+      <w:lvlJc w:val="left"/>
+      <w:pPr>
+        <w:ind w:left="3600" w:hanging="360"/>
+      </w:pPr>
+      <w:rPr>
+        <w:rFonts w:ascii="Courier New" w:hAnsi="Courier New" w:cs="Courier New" w:hint="default"/>
+      </w:rPr>
+    </w:lvl>
+    <w:lvl w:ilvl="5" w:tplc="040C0005" w:tentative="1">
+      <w:start w:val="1"/>
+      <w:numFmt w:val="bullet"/>
+      <w:lvlText w:val=""/>
+      <w:lvlJc w:val="left"/>
+      <w:pPr>
+        <w:ind w:left="4320" w:hanging="360"/>
+      </w:pPr>
+      <w:rPr>
+        <w:rFonts w:ascii="Wingdings" w:hAnsi="Wingdings" w:hint="default"/>
+      </w:rPr>
+    </w:lvl>
+    <w:lvl w:ilvl="6" w:tplc="040C0001" w:tentative="1">
+      <w:start w:val="1"/>
+      <w:numFmt w:val="bullet"/>
+      <w:lvlText w:val=""/>
+      <w:lvlJc w:val="left"/>
+      <w:pPr>
+        <w:ind w:left="5040" w:hanging="360"/>
+      </w:pPr>
+      <w:rPr>
+        <w:rFonts w:ascii="Symbol" w:hAnsi="Symbol" w:hint="default"/>
+      </w:rPr>
+    </w:lvl>
+    <w:lvl w:ilvl="7" w:tplc="040C0003" w:tentative="1">
+      <w:start w:val="1"/>
+      <w:numFmt w:val="bullet"/>
+      <w:lvlText w:val="o"/>
+      <w:lvlJc w:val="left"/>
+      <w:pPr>
+        <w:ind w:left="5760" w:hanging="360"/>
+      </w:pPr>
+      <w:rPr>
+        <w:rFonts w:ascii="Courier New" w:hAnsi="Courier New" w:cs="Courier New" w:hint="default"/>
+      </w:rPr>
+    </w:lvl>
+    <w:lvl w:ilvl="8" w:tplc="040C0005" w:tentative="1">
+      <w:start w:val="1"/>
+      <w:numFmt w:val="bullet"/>
+      <w:lvlText w:val=""/>
+      <w:lvlJc w:val="left"/>
+      <w:pPr>
+        <w:ind w:left="6480" w:hanging="360"/>
+      </w:pPr>
+      <w:rPr>
+        <w:rFonts w:ascii="Wingdings" w:hAnsi="Wingdings" w:hint="default"/>
+      </w:rPr>
+    </w:lvl>
+  </w:abstractNum>
+  <w:abstractNum w:abstractNumId="2">
     <w:nsid w:val="43107A79"/>
     <w:multiLevelType w:val="multilevel"/>
     <w:tmpl w:val="89A2A1B8"/>
@@ -3648,7 +4846,121 @@
       </w:rPr>
     </w:lvl>
   </w:abstractNum>
-  <w:abstractNum w:abstractNumId="2">
+  <w:abstractNum w:abstractNumId="3">
+    <w:nsid w:val="43C3656A"/>
+    <w:multiLevelType w:val="multilevel"/>
+    <w:tmpl w:val="4A4481E4"/>
+    <w:lvl w:ilvl="0">
+      <w:start w:val="6"/>
+      <w:numFmt w:val="upperRoman"/>
+      <w:lvlText w:val="%1."/>
+      <w:lvlJc w:val="right"/>
+      <w:pPr>
+        <w:ind w:left="360" w:hanging="360"/>
+      </w:pPr>
+      <w:rPr>
+        <w:rFonts w:hint="default"/>
+      </w:rPr>
+    </w:lvl>
+    <w:lvl w:ilvl="1">
+      <w:start w:val="1"/>
+      <w:numFmt w:val="decimal"/>
+      <w:lvlText w:val="%1.%2."/>
+      <w:lvlJc w:val="left"/>
+      <w:pPr>
+        <w:ind w:left="792" w:hanging="432"/>
+      </w:pPr>
+      <w:rPr>
+        <w:rFonts w:hint="default"/>
+        <w:b/>
+      </w:rPr>
+    </w:lvl>
+    <w:lvl w:ilvl="2">
+      <w:start w:val="1"/>
+      <w:numFmt w:val="decimal"/>
+      <w:lvlText w:val="%1.%2.%3."/>
+      <w:lvlJc w:val="left"/>
+      <w:pPr>
+        <w:ind w:left="1224" w:hanging="504"/>
+      </w:pPr>
+      <w:rPr>
+        <w:rFonts w:hint="default"/>
+      </w:rPr>
+    </w:lvl>
+    <w:lvl w:ilvl="3">
+      <w:start w:val="1"/>
+      <w:numFmt w:val="decimal"/>
+      <w:lvlText w:val="%1.%2.%3.%4."/>
+      <w:lvlJc w:val="left"/>
+      <w:pPr>
+        <w:ind w:left="1728" w:hanging="648"/>
+      </w:pPr>
+      <w:rPr>
+        <w:rFonts w:hint="default"/>
+      </w:rPr>
+    </w:lvl>
+    <w:lvl w:ilvl="4">
+      <w:start w:val="1"/>
+      <w:numFmt w:val="decimal"/>
+      <w:lvlText w:val="%1.%2.%3.%4.%5."/>
+      <w:lvlJc w:val="left"/>
+      <w:pPr>
+        <w:ind w:left="2232" w:hanging="792"/>
+      </w:pPr>
+      <w:rPr>
+        <w:rFonts w:hint="default"/>
+      </w:rPr>
+    </w:lvl>
+    <w:lvl w:ilvl="5">
+      <w:start w:val="1"/>
+      <w:numFmt w:val="decimal"/>
+      <w:lvlText w:val="%1.%2.%3.%4.%5.%6."/>
+      <w:lvlJc w:val="left"/>
+      <w:pPr>
+        <w:ind w:left="2736" w:hanging="936"/>
+      </w:pPr>
+      <w:rPr>
+        <w:rFonts w:hint="default"/>
+      </w:rPr>
+    </w:lvl>
+    <w:lvl w:ilvl="6">
+      <w:start w:val="1"/>
+      <w:numFmt w:val="decimal"/>
+      <w:lvlText w:val="%1.%2.%3.%4.%5.%6.%7."/>
+      <w:lvlJc w:val="left"/>
+      <w:pPr>
+        <w:ind w:left="3240" w:hanging="1080"/>
+      </w:pPr>
+      <w:rPr>
+        <w:rFonts w:hint="default"/>
+      </w:rPr>
+    </w:lvl>
+    <w:lvl w:ilvl="7">
+      <w:start w:val="1"/>
+      <w:numFmt w:val="decimal"/>
+      <w:lvlText w:val="%1.%2.%3.%4.%5.%6.%7.%8."/>
+      <w:lvlJc w:val="left"/>
+      <w:pPr>
+        <w:ind w:left="3744" w:hanging="1224"/>
+      </w:pPr>
+      <w:rPr>
+        <w:rFonts w:hint="default"/>
+      </w:rPr>
+    </w:lvl>
+    <w:lvl w:ilvl="8">
+      <w:start w:val="1"/>
+      <w:numFmt w:val="decimal"/>
+      <w:lvlText w:val="%1.%2.%3.%4.%5.%6.%7.%8.%9."/>
+      <w:lvlJc w:val="left"/>
+      <w:pPr>
+        <w:ind w:left="4320" w:hanging="1440"/>
+      </w:pPr>
+      <w:rPr>
+        <w:rFonts w:hint="default"/>
+      </w:rPr>
+    </w:lvl>
+  </w:abstractNum>
+  <w:abstractNum w:abstractNumId="4">
     <w:nsid w:val="49D9585A"/>
     <w:multiLevelType w:val="hybridMultilevel"/>
     <w:tmpl w:val="630C3CE2"/>
@@ -3761,7 +5073,7 @@
       </w:rPr>
     </w:lvl>
   </w:abstractNum>
-  <w:abstractNum w:abstractNumId="3">
+  <w:abstractNum w:abstractNumId="5">
     <w:nsid w:val="53D25984"/>
     <w:multiLevelType w:val="hybridMultilevel"/>
     <w:tmpl w:val="DD8CF886"/>
@@ -3874,7 +5186,7 @@
       </w:rPr>
     </w:lvl>
   </w:abstractNum>
-  <w:abstractNum w:abstractNumId="4">
+  <w:abstractNum w:abstractNumId="6">
     <w:nsid w:val="54493020"/>
     <w:multiLevelType w:val="multilevel"/>
     <w:tmpl w:val="0888A53A"/>
@@ -3996,7 +5308,120 @@
       </w:pPr>
     </w:lvl>
   </w:abstractNum>
-  <w:abstractNum w:abstractNumId="5">
+  <w:abstractNum w:abstractNumId="7">
+    <w:nsid w:val="5C980454"/>
+    <w:multiLevelType w:val="hybridMultilevel"/>
+    <w:tmpl w:val="73282E84"/>
+    <w:lvl w:ilvl="0" w:tplc="040C000D">
+      <w:start w:val="1"/>
+      <w:numFmt w:val="bullet"/>
+      <w:lvlText w:val=""/>
+      <w:lvlJc w:val="left"/>
+      <w:pPr>
+        <w:ind w:left="720" w:hanging="360"/>
+      </w:pPr>
+      <w:rPr>
+        <w:rFonts w:ascii="Wingdings" w:hAnsi="Wingdings" w:hint="default"/>
+      </w:rPr>
+    </w:lvl>
+    <w:lvl w:ilvl="1" w:tplc="040C0003" w:tentative="1">
+      <w:start w:val="1"/>
+      <w:numFmt w:val="bullet"/>
+      <w:lvlText w:val="o"/>
+      <w:lvlJc w:val="left"/>
+      <w:pPr>
+        <w:ind w:left="1440" w:hanging="360"/>
+      </w:pPr>
+      <w:rPr>
+        <w:rFonts w:ascii="Courier New" w:hAnsi="Courier New" w:cs="Courier New" w:hint="default"/>
+      </w:rPr>
+    </w:lvl>
+    <w:lvl w:ilvl="2" w:tplc="040C0005" w:tentative="1">
+      <w:start w:val="1"/>
+      <w:numFmt w:val="bullet"/>
+      <w:lvlText w:val=""/>
+      <w:lvlJc w:val="left"/>
+      <w:pPr>
+        <w:ind w:left="2160" w:hanging="360"/>
+      </w:pPr>
+      <w:rPr>
+        <w:rFonts w:ascii="Wingdings" w:hAnsi="Wingdings" w:hint="default"/>
+      </w:rPr>
+    </w:lvl>
+    <w:lvl w:ilvl="3" w:tplc="040C0001" w:tentative="1">
+      <w:start w:val="1"/>
+      <w:numFmt w:val="bullet"/>
+      <w:lvlText w:val=""/>
+      <w:lvlJc w:val="left"/>
+      <w:pPr>
+        <w:ind w:left="2880" w:hanging="360"/>
+      </w:pPr>
+      <w:rPr>
+        <w:rFonts w:ascii="Symbol" w:hAnsi="Symbol" w:hint="default"/>
+      </w:rPr>
+    </w:lvl>
+    <w:lvl w:ilvl="4" w:tplc="040C0003" w:tentative="1">
+      <w:start w:val="1"/>
+      <w:numFmt w:val="bullet"/>
+      <w:lvlText w:val="o"/>
+      <w:lvlJc w:val="left"/>
+      <w:pPr>
+        <w:ind w:left="3600" w:hanging="360"/>
+      </w:pPr>
+      <w:rPr>
+        <w:rFonts w:ascii="Courier New" w:hAnsi="Courier New" w:cs="Courier New" w:hint="default"/>
+      </w:rPr>
+    </w:lvl>
+    <w:lvl w:ilvl="5" w:tplc="040C0005" w:tentative="1">
+      <w:start w:val="1"/>
+      <w:numFmt w:val="bullet"/>
+      <w:lvlText w:val=""/>
+      <w:lvlJc w:val="left"/>
+      <w:pPr>
+        <w:ind w:left="4320" w:hanging="360"/>
+      </w:pPr>
+      <w:rPr>
+        <w:rFonts w:ascii="Wingdings" w:hAnsi="Wingdings" w:hint="default"/>
+      </w:rPr>
+    </w:lvl>
+    <w:lvl w:ilvl="6" w:tplc="040C0001" w:tentative="1">
+      <w:start w:val="1"/>
+      <w:numFmt w:val="bullet"/>
+      <w:lvlText w:val=""/>
+      <w:lvlJc w:val="left"/>
+      <w:pPr>
+        <w:ind w:left="5040" w:hanging="360"/>
+      </w:pPr>
+      <w:rPr>
+        <w:rFonts w:ascii="Symbol" w:hAnsi="Symbol" w:hint="default"/>
+      </w:rPr>
+    </w:lvl>
+    <w:lvl w:ilvl="7" w:tplc="040C0003" w:tentative="1">
+      <w:start w:val="1"/>
+      <w:numFmt w:val="bullet"/>
+      <w:lvlText w:val="o"/>
+      <w:lvlJc w:val="left"/>
+      <w:pPr>
+        <w:ind w:left="5760" w:hanging="360"/>
+      </w:pPr>
+      <w:rPr>
+        <w:rFonts w:ascii="Courier New" w:hAnsi="Courier New" w:cs="Courier New" w:hint="default"/>
+      </w:rPr>
+    </w:lvl>
+    <w:lvl w:ilvl="8" w:tplc="040C0005" w:tentative="1">
+      <w:start w:val="1"/>
+      <w:numFmt w:val="bullet"/>
+      <w:lvlText w:val=""/>
+      <w:lvlJc w:val="left"/>
+      <w:pPr>
+        <w:ind w:left="6480" w:hanging="360"/>
+      </w:pPr>
+      <w:rPr>
+        <w:rFonts w:ascii="Wingdings" w:hAnsi="Wingdings" w:hint="default"/>
+      </w:rPr>
+    </w:lvl>
+  </w:abstractNum>
+  <w:abstractNum w:abstractNumId="8">
     <w:nsid w:val="77DC0856"/>
     <w:multiLevelType w:val="hybridMultilevel"/>
     <w:tmpl w:val="104A2FB6"/>
@@ -4110,34 +5535,43 @@
     </w:lvl>
   </w:abstractNum>
   <w:num w:numId="1">
-    <w:abstractNumId w:val="4"/>
+    <w:abstractNumId w:val="6"/>
   </w:num>
   <w:num w:numId="2">
     <w:abstractNumId w:val="0"/>
   </w:num>
   <w:num w:numId="3">
+    <w:abstractNumId w:val="2"/>
+  </w:num>
+  <w:num w:numId="4">
+    <w:abstractNumId w:val="5"/>
+  </w:num>
+  <w:num w:numId="5">
+    <w:abstractNumId w:val="6"/>
+  </w:num>
+  <w:num w:numId="6">
+    <w:abstractNumId w:val="8"/>
+  </w:num>
+  <w:num w:numId="7">
+    <w:abstractNumId w:val="6"/>
+  </w:num>
+  <w:num w:numId="8">
+    <w:abstractNumId w:val="4"/>
+  </w:num>
+  <w:num w:numId="9">
+    <w:abstractNumId w:val="6"/>
+  </w:num>
+  <w:num w:numId="10">
+    <w:abstractNumId w:val="6"/>
+  </w:num>
+  <w:num w:numId="11">
+    <w:abstractNumId w:val="3"/>
+  </w:num>
+  <w:num w:numId="12">
     <w:abstractNumId w:val="1"/>
   </w:num>
-  <w:num w:numId="4">
-    <w:abstractNumId w:val="3"/>
-  </w:num>
-  <w:num w:numId="5">
-    <w:abstractNumId w:val="4"/>
-  </w:num>
-  <w:num w:numId="6">
-    <w:abstractNumId w:val="5"/>
-  </w:num>
-  <w:num w:numId="7">
-    <w:abstractNumId w:val="4"/>
-  </w:num>
-  <w:num w:numId="8">
-    <w:abstractNumId w:val="2"/>
-  </w:num>
-  <w:num w:numId="9">
-    <w:abstractNumId w:val="4"/>
-  </w:num>
-  <w:num w:numId="10">
-    <w:abstractNumId w:val="4"/>
+  <w:num w:numId="13">
+    <w:abstractNumId w:val="7"/>
   </w:num>
 </w:numbering>
 </file>
@@ -4811,7 +6245,6 @@
     <w:name w:val="Hyperlink"/>
     <w:basedOn w:val="Policepardfaut"/>
     <w:uiPriority w:val="99"/>
-    <w:semiHidden/>
     <w:unhideWhenUsed/>
     <w:rsid w:val="00170201"/>
     <w:rPr>
@@ -5107,7 +6540,7 @@
 </file>
 
 <file path=customXml/itemProps2.xml><?xml version="1.0" encoding="utf-8"?>
-<ds:datastoreItem xmlns:ds="http://schemas.openxmlformats.org/officeDocument/2006/customXml" ds:itemID="{1EBB878B-EBF5-460F-A0AF-FD905A4FC921}">
+<ds:datastoreItem xmlns:ds="http://schemas.openxmlformats.org/officeDocument/2006/customXml" ds:itemID="{B75337EF-911B-43D7-BD29-5A5CEE6E0064}">
   <ds:schemaRefs>
     <ds:schemaRef ds:uri="http://schemas.openxmlformats.org/officeDocument/2006/bibliography"/>
   </ds:schemaRefs>

</xml_diff>